<commit_message>
HW2 - update wet: - word dropout + hyper params from article     - update dry
</commit_message>
<xml_diff>
--- a/HW/dry_2/יבש 2.docx
+++ b/HW/dry_2/יבש 2.docx
@@ -176,6 +176,7 @@
         <w:bidi/>
         <w:rPr>
           <w:rFonts w:ascii="David" w:hAnsi="David" w:cs="David"/>
+          <w:color w:val="FF0000"/>
           <w:sz w:val="24"/>
           <w:szCs w:val="24"/>
           <w:rtl/>
@@ -184,6 +185,27 @@
       <w:r>
         <w:rPr>
           <w:rFonts w:ascii="David" w:hAnsi="David" w:cs="David" w:hint="cs"/>
+          <w:color w:val="FF0000"/>
+          <w:sz w:val="24"/>
+          <w:szCs w:val="24"/>
+          <w:rtl/>
+        </w:rPr>
+        <w:t>הוספתי הקדמה וקצת פירוט</w:t>
+      </w:r>
+    </w:p>
+    <w:p>
+      <w:pPr>
+        <w:bidi/>
+        <w:rPr>
+          <w:rFonts w:ascii="David" w:hAnsi="David" w:cs="David" w:hint="cs"/>
+          <w:sz w:val="24"/>
+          <w:szCs w:val="24"/>
+          <w:rtl/>
+        </w:rPr>
+      </w:pPr>
+      <w:r>
+        <w:rPr>
+          <w:rFonts w:ascii="David" w:hAnsi="David" w:cs="David" w:hint="cs"/>
           <w:sz w:val="24"/>
           <w:szCs w:val="24"/>
           <w:rtl/>
@@ -231,7 +253,7 @@
           <w:szCs w:val="24"/>
           <w:rtl/>
         </w:rPr>
-        <w:t>, כשבעצם התחלנו מהעלים. סט החוקים הנתון הינו כזה שלא מאפשר בחירות מרובות. אנחנו מניחים שהסיבה לכך היא הכמות הלא כל כך גדולה של חוקים במקרה הזה, והעובדה שהמשפט עצמו הינו מאוד קצר</w:t>
+        <w:t xml:space="preserve">, כשבעצם התחלנו מהעלים. סט החוקים הנתון הינו כזה שלא מאפשר בחירות מרובות. </w:t>
       </w:r>
       <w:r>
         <w:rPr>
@@ -240,51 +262,696 @@
           <w:szCs w:val="24"/>
           <w:rtl/>
         </w:rPr>
+        <w:t>בעת תהליך בניית העץ מהעלים כלפי מעלה, גילינו כי כל השמות ה</w:t>
+      </w:r>
+      <w:r>
+        <w:rPr>
+          <w:rFonts w:ascii="David" w:hAnsi="David" w:cs="David"/>
+          <w:sz w:val="24"/>
+          <w:szCs w:val="24"/>
+        </w:rPr>
+        <w:t>POS</w:t>
+      </w:r>
+      <w:r>
+        <w:rPr>
+          <w:rFonts w:ascii="David" w:hAnsi="David" w:cs="David" w:hint="cs"/>
+          <w:sz w:val="24"/>
+          <w:szCs w:val="24"/>
+          <w:rtl/>
+        </w:rPr>
+        <w:t xml:space="preserve"> לעלים מחייבות. ברמה אחת מעל גילינו כי המצב דומה </w:t>
+      </w:r>
+      <w:r>
+        <w:rPr>
+          <w:rFonts w:ascii="David" w:hAnsi="David" w:cs="David"/>
+          <w:sz w:val="24"/>
+          <w:szCs w:val="24"/>
+          <w:rtl/>
+        </w:rPr>
+        <w:t>–</w:t>
+      </w:r>
+      <w:r>
+        <w:rPr>
+          <w:rFonts w:ascii="David" w:hAnsi="David" w:cs="David" w:hint="cs"/>
+          <w:sz w:val="24"/>
+          <w:szCs w:val="24"/>
+          <w:rtl/>
+        </w:rPr>
+        <w:t xml:space="preserve"> למשל, צמד המילים </w:t>
+      </w:r>
+      <w:r>
+        <w:rPr>
+          <w:rFonts w:ascii="David" w:hAnsi="David" w:cs="David"/>
+          <w:sz w:val="24"/>
+          <w:szCs w:val="24"/>
+        </w:rPr>
+        <w:t>“The mouse”</w:t>
+      </w:r>
+      <w:r>
+        <w:rPr>
+          <w:rFonts w:ascii="David" w:hAnsi="David" w:cs="David" w:hint="cs"/>
+          <w:sz w:val="24"/>
+          <w:szCs w:val="24"/>
+          <w:rtl/>
+        </w:rPr>
+        <w:t xml:space="preserve"> הינו בעל תיוג מחייב של </w:t>
+      </w:r>
+      <w:r>
+        <w:rPr>
+          <w:rFonts w:ascii="David" w:hAnsi="David" w:cs="David"/>
+          <w:sz w:val="24"/>
+          <w:szCs w:val="24"/>
+        </w:rPr>
+        <w:t>DT NN</w:t>
+      </w:r>
+      <w:r>
+        <w:rPr>
+          <w:rFonts w:ascii="David" w:hAnsi="David" w:cs="David" w:hint="cs"/>
+          <w:sz w:val="24"/>
+          <w:szCs w:val="24"/>
+          <w:rtl/>
+        </w:rPr>
+        <w:t xml:space="preserve"> בהתאמה, ולפי סט החוקים שלנו, הרמה מעליו בהכרח </w:t>
+      </w:r>
+      <w:r>
+        <w:rPr>
+          <w:rFonts w:ascii="David" w:hAnsi="David" w:cs="David"/>
+          <w:sz w:val="24"/>
+          <w:szCs w:val="24"/>
+        </w:rPr>
+        <w:t>NP</w:t>
+      </w:r>
+      <w:r>
+        <w:rPr>
+          <w:rFonts w:ascii="David" w:hAnsi="David" w:cs="David" w:hint="cs"/>
+          <w:sz w:val="24"/>
+          <w:szCs w:val="24"/>
+          <w:rtl/>
+        </w:rPr>
+        <w:t>, שכן אין חוק אחר שמתאים.</w:t>
+      </w:r>
+      <w:r>
+        <w:rPr>
+          <w:rFonts w:ascii="David" w:hAnsi="David" w:cs="David" w:hint="cs"/>
+          <w:sz w:val="24"/>
+          <w:szCs w:val="24"/>
+          <w:rtl/>
+        </w:rPr>
+        <w:t xml:space="preserve"> באופן זהה, צמדי המילים </w:t>
+      </w:r>
+      <w:r>
+        <w:rPr>
+          <w:rFonts w:ascii="David" w:hAnsi="David" w:cs="David"/>
+          <w:sz w:val="24"/>
+          <w:szCs w:val="24"/>
+        </w:rPr>
+        <w:t>“The cat”</w:t>
+      </w:r>
+      <w:r>
+        <w:rPr>
+          <w:rFonts w:ascii="David" w:hAnsi="David" w:cs="David" w:hint="cs"/>
+          <w:sz w:val="24"/>
+          <w:szCs w:val="24"/>
+          <w:rtl/>
+        </w:rPr>
+        <w:t xml:space="preserve"> ו-</w:t>
+      </w:r>
+      <w:r>
+        <w:rPr>
+          <w:rFonts w:ascii="David" w:hAnsi="David" w:cs="David"/>
+          <w:sz w:val="24"/>
+          <w:szCs w:val="24"/>
+        </w:rPr>
+        <w:t>“The dog”</w:t>
+      </w:r>
+      <w:r>
+        <w:rPr>
+          <w:rFonts w:ascii="David" w:hAnsi="David" w:cs="David" w:hint="cs"/>
+          <w:sz w:val="24"/>
+          <w:szCs w:val="24"/>
+          <w:rtl/>
+        </w:rPr>
+        <w:t xml:space="preserve"> יקבלו את אותו התיוג, הן ברמה מעל והן ב-2 הרמות שמעל. </w:t>
+      </w:r>
+      <w:r>
+        <w:rPr>
+          <w:rFonts w:ascii="David" w:hAnsi="David" w:cs="David" w:hint="cs"/>
+          <w:sz w:val="24"/>
+          <w:szCs w:val="24"/>
+          <w:rtl/>
+        </w:rPr>
+        <w:t xml:space="preserve">בנוסף, נשים לב כי עבור </w:t>
+      </w:r>
+      <w:r>
+        <w:rPr>
+          <w:rFonts w:ascii="David" w:hAnsi="David" w:cs="David"/>
+          <w:sz w:val="24"/>
+          <w:szCs w:val="24"/>
+        </w:rPr>
+        <w:t>“with the mouse”</w:t>
+      </w:r>
+      <w:r>
+        <w:rPr>
+          <w:rFonts w:ascii="David" w:hAnsi="David" w:cs="David" w:hint="cs"/>
+          <w:sz w:val="24"/>
+          <w:szCs w:val="24"/>
+          <w:rtl/>
+        </w:rPr>
+        <w:t xml:space="preserve">, </w:t>
+      </w:r>
+      <w:r>
+        <w:rPr>
+          <w:rFonts w:ascii="David" w:hAnsi="David" w:cs="David"/>
+          <w:sz w:val="24"/>
+          <w:szCs w:val="24"/>
+        </w:rPr>
+        <w:t>with</w:t>
+      </w:r>
+      <w:r>
+        <w:rPr>
+          <w:rFonts w:ascii="David" w:hAnsi="David" w:cs="David" w:hint="cs"/>
+          <w:sz w:val="24"/>
+          <w:szCs w:val="24"/>
+          <w:rtl/>
+        </w:rPr>
+        <w:t xml:space="preserve"> מחייבת </w:t>
+      </w:r>
+      <w:r>
+        <w:rPr>
+          <w:rFonts w:ascii="David" w:hAnsi="David" w:cs="David"/>
+          <w:sz w:val="24"/>
+          <w:szCs w:val="24"/>
+        </w:rPr>
+        <w:t>IN</w:t>
+      </w:r>
+      <w:r>
+        <w:rPr>
+          <w:rFonts w:ascii="David" w:hAnsi="David" w:cs="David" w:hint="cs"/>
+          <w:sz w:val="24"/>
+          <w:szCs w:val="24"/>
+          <w:rtl/>
+        </w:rPr>
+        <w:t xml:space="preserve"> כתיוג, ו-</w:t>
+      </w:r>
+      <w:r>
+        <w:rPr>
+          <w:rFonts w:ascii="David" w:hAnsi="David" w:cs="David"/>
+          <w:sz w:val="24"/>
+          <w:szCs w:val="24"/>
+        </w:rPr>
+        <w:t>IN</w:t>
+      </w:r>
+      <w:r>
+        <w:rPr>
+          <w:rFonts w:ascii="David" w:hAnsi="David" w:cs="David" w:hint="cs"/>
+          <w:sz w:val="24"/>
+          <w:szCs w:val="24"/>
+          <w:rtl/>
+        </w:rPr>
+        <w:t xml:space="preserve"> מחייבת </w:t>
+      </w:r>
+      <w:r>
+        <w:rPr>
+          <w:rFonts w:ascii="David" w:hAnsi="David" w:cs="David"/>
+          <w:sz w:val="24"/>
+          <w:szCs w:val="24"/>
+        </w:rPr>
+        <w:t>NP</w:t>
+      </w:r>
+      <w:r>
+        <w:rPr>
+          <w:rFonts w:ascii="David" w:hAnsi="David" w:cs="David" w:hint="cs"/>
+          <w:sz w:val="24"/>
+          <w:szCs w:val="24"/>
+          <w:rtl/>
+        </w:rPr>
+        <w:t xml:space="preserve"> מימינה לפי הכללים בתחביר ועל כן, התיוג של </w:t>
+      </w:r>
+      <w:r>
+        <w:rPr>
+          <w:rFonts w:ascii="David" w:hAnsi="David" w:cs="David"/>
+          <w:sz w:val="24"/>
+          <w:szCs w:val="24"/>
+        </w:rPr>
+        <w:t>“with the mouse”</w:t>
+      </w:r>
+      <w:r>
+        <w:rPr>
+          <w:rFonts w:ascii="David" w:hAnsi="David" w:cs="David" w:hint="cs"/>
+          <w:sz w:val="24"/>
+          <w:szCs w:val="24"/>
+          <w:rtl/>
+        </w:rPr>
+        <w:t xml:space="preserve"> הינו יחיד. </w:t>
+      </w:r>
+      <w:r>
+        <w:rPr>
+          <w:rFonts w:ascii="David" w:hAnsi="David" w:cs="David" w:hint="cs"/>
+          <w:sz w:val="24"/>
+          <w:szCs w:val="24"/>
+          <w:rtl/>
+        </w:rPr>
+        <w:t>לכן, עד כה, הגענו לעץ היחיד הבא:</w:t>
+      </w:r>
+    </w:p>
+    <w:p>
+      <w:pPr>
+        <w:bidi/>
+        <w:jc w:val="center"/>
+        <w:rPr>
+          <w:rFonts w:ascii="David" w:hAnsi="David" w:cs="David"/>
+          <w:sz w:val="24"/>
+          <w:szCs w:val="24"/>
+          <w:rtl/>
+        </w:rPr>
+      </w:pPr>
+      <w:r>
+        <w:rPr>
+          <w:rFonts w:ascii="David" w:hAnsi="David" w:cs="David"/>
+          <w:noProof/>
+          <w:sz w:val="24"/>
+          <w:szCs w:val="24"/>
+        </w:rPr>
+        <w:drawing>
+          <wp:inline distT="0" distB="0" distL="0" distR="0" wp14:anchorId="46A75467" wp14:editId="2317DC05">
+            <wp:extent cx="1623205" cy="4394200"/>
+            <wp:effectExtent l="5080" t="0" r="1270" b="1270"/>
+            <wp:docPr id="3" name="תמונה 3"/>
+            <wp:cNvGraphicFramePr>
+              <a:graphicFrameLocks xmlns:a="http://schemas.openxmlformats.org/drawingml/2006/main" noChangeAspect="1"/>
+            </wp:cNvGraphicFramePr>
+            <a:graphic xmlns:a="http://schemas.openxmlformats.org/drawingml/2006/main">
+              <a:graphicData uri="http://schemas.openxmlformats.org/drawingml/2006/picture">
+                <pic:pic xmlns:pic="http://schemas.openxmlformats.org/drawingml/2006/picture">
+                  <pic:nvPicPr>
+                    <pic:cNvPr id="0" name="Picture 1"/>
+                    <pic:cNvPicPr>
+                      <a:picLocks noChangeAspect="1" noChangeArrowheads="1"/>
+                    </pic:cNvPicPr>
+                  </pic:nvPicPr>
+                  <pic:blipFill>
+                    <a:blip r:embed="rId5" cstate="print">
+                      <a:extLst>
+                        <a:ext uri="{28A0092B-C50C-407E-A947-70E740481C1C}">
+                          <a14:useLocalDpi xmlns:a14="http://schemas.microsoft.com/office/drawing/2010/main" val="0"/>
+                        </a:ext>
+                      </a:extLst>
+                    </a:blip>
+                    <a:srcRect/>
+                    <a:stretch>
+                      <a:fillRect/>
+                    </a:stretch>
+                  </pic:blipFill>
+                  <pic:spPr bwMode="auto">
+                    <a:xfrm rot="16200000">
+                      <a:off x="0" y="0"/>
+                      <a:ext cx="1626816" cy="4403976"/>
+                    </a:xfrm>
+                    <a:prstGeom prst="rect">
+                      <a:avLst/>
+                    </a:prstGeom>
+                    <a:noFill/>
+                    <a:ln>
+                      <a:noFill/>
+                    </a:ln>
+                  </pic:spPr>
+                </pic:pic>
+              </a:graphicData>
+            </a:graphic>
+          </wp:inline>
+        </w:drawing>
+      </w:r>
+    </w:p>
+    <w:p>
+      <w:pPr>
+        <w:bidi/>
+        <w:jc w:val="both"/>
+        <w:rPr>
+          <w:rFonts w:ascii="David" w:eastAsiaTheme="minorEastAsia" w:hAnsi="David" w:cs="David" w:hint="cs"/>
+          <w:sz w:val="24"/>
+          <w:szCs w:val="24"/>
+          <w:rtl/>
+        </w:rPr>
+      </w:pPr>
+      <w:r>
+        <w:rPr>
+          <w:rFonts w:ascii="David" w:hAnsi="David" w:cs="David" w:hint="cs"/>
+          <w:sz w:val="24"/>
+          <w:szCs w:val="24"/>
+          <w:rtl/>
+        </w:rPr>
+        <w:t xml:space="preserve">נתבונן בסט הכללים ונראה כי </w:t>
+      </w:r>
+      <w:r>
+        <w:rPr>
+          <w:rFonts w:ascii="David" w:hAnsi="David" w:cs="David"/>
+          <w:sz w:val="24"/>
+          <w:szCs w:val="24"/>
+        </w:rPr>
+        <w:t>PP</w:t>
+      </w:r>
+      <w:r>
+        <w:rPr>
+          <w:rFonts w:ascii="David" w:hAnsi="David" w:cs="David" w:hint="cs"/>
+          <w:sz w:val="24"/>
+          <w:szCs w:val="24"/>
+          <w:rtl/>
+        </w:rPr>
+        <w:t xml:space="preserve"> בתור תיוג ימני, חייב לבוא עם </w:t>
+      </w:r>
+      <w:r>
+        <w:rPr>
+          <w:rFonts w:ascii="David" w:hAnsi="David" w:cs="David"/>
+          <w:sz w:val="24"/>
+          <w:szCs w:val="24"/>
+        </w:rPr>
+        <w:t>NP</w:t>
+      </w:r>
+      <w:r>
+        <w:rPr>
+          <w:rFonts w:ascii="David" w:hAnsi="David" w:cs="David" w:hint="cs"/>
+          <w:sz w:val="24"/>
+          <w:szCs w:val="24"/>
+          <w:rtl/>
+        </w:rPr>
+        <w:t xml:space="preserve"> מצידו השמאלי. ישנן 2 דרכים: לצמד את </w:t>
+      </w:r>
+      <w:r>
+        <w:rPr>
+          <w:rFonts w:ascii="David" w:hAnsi="David" w:cs="David"/>
+          <w:sz w:val="24"/>
+          <w:szCs w:val="24"/>
+        </w:rPr>
+        <w:t>PP</w:t>
+      </w:r>
+      <w:r>
+        <w:rPr>
+          <w:rFonts w:ascii="David" w:hAnsi="David" w:cs="David" w:hint="cs"/>
+          <w:sz w:val="24"/>
+          <w:szCs w:val="24"/>
+          <w:rtl/>
+        </w:rPr>
+        <w:t xml:space="preserve"> עם ה</w:t>
+      </w:r>
+      <w:r>
+        <w:rPr>
+          <w:rFonts w:ascii="David" w:hAnsi="David" w:cs="David"/>
+          <w:sz w:val="24"/>
+          <w:szCs w:val="24"/>
+        </w:rPr>
+        <w:t>NP</w:t>
+      </w:r>
+      <w:r>
+        <w:rPr>
+          <w:rFonts w:ascii="David" w:hAnsi="David" w:cs="David" w:hint="cs"/>
+          <w:sz w:val="24"/>
+          <w:szCs w:val="24"/>
+          <w:rtl/>
+        </w:rPr>
+        <w:t xml:space="preserve"> אשר מופיע מעל </w:t>
+      </w:r>
+      <w:r>
+        <w:rPr>
+          <w:rFonts w:ascii="David" w:hAnsi="David" w:cs="David"/>
+          <w:sz w:val="24"/>
+          <w:szCs w:val="24"/>
+        </w:rPr>
+        <w:t>“the dog”</w:t>
+      </w:r>
+      <w:r>
+        <w:rPr>
+          <w:rFonts w:ascii="David" w:hAnsi="David" w:cs="David" w:hint="cs"/>
+          <w:sz w:val="24"/>
+          <w:szCs w:val="24"/>
+          <w:rtl/>
+        </w:rPr>
+        <w:t xml:space="preserve"> או לצמד עם </w:t>
+      </w:r>
+      <w:r>
+        <w:rPr>
+          <w:rFonts w:ascii="David" w:hAnsi="David" w:cs="David"/>
+          <w:sz w:val="24"/>
+          <w:szCs w:val="24"/>
+        </w:rPr>
+        <w:t>NP</w:t>
+      </w:r>
+      <w:r>
+        <w:rPr>
+          <w:rFonts w:ascii="David" w:hAnsi="David" w:cs="David" w:hint="cs"/>
+          <w:sz w:val="24"/>
+          <w:szCs w:val="24"/>
+          <w:rtl/>
+        </w:rPr>
+        <w:t xml:space="preserve"> שנוצר ע"י הכלל </w:t>
+      </w:r>
+      <m:oMath>
+        <m:r>
+          <w:rPr>
+            <w:rFonts w:ascii="Cambria Math" w:hAnsi="Cambria Math" w:cs="David"/>
+            <w:sz w:val="24"/>
+            <w:szCs w:val="24"/>
+          </w:rPr>
+          <m:t>q(NP→NP,CC,NP)</m:t>
+        </m:r>
+      </m:oMath>
+      <w:r>
+        <w:rPr>
+          <w:rFonts w:ascii="David" w:eastAsiaTheme="minorEastAsia" w:hAnsi="David" w:cs="David" w:hint="cs"/>
+          <w:sz w:val="24"/>
+          <w:szCs w:val="24"/>
+          <w:rtl/>
+        </w:rPr>
+        <w:t xml:space="preserve">. במידה ובחרנו באופציה הראשונה, נוכל להפעיל את הכלל </w:t>
+      </w:r>
+      <m:oMath>
+        <m:r>
+          <w:rPr>
+            <w:rFonts w:ascii="Cambria Math" w:hAnsi="Cambria Math" w:cs="David"/>
+            <w:sz w:val="24"/>
+            <w:szCs w:val="24"/>
+          </w:rPr>
+          <m:t>q(NP→NP,CC,NP)</m:t>
+        </m:r>
+      </m:oMath>
+      <w:r>
+        <w:rPr>
+          <w:rFonts w:ascii="David" w:eastAsiaTheme="minorEastAsia" w:hAnsi="David" w:cs="David" w:hint="cs"/>
+          <w:sz w:val="24"/>
+          <w:szCs w:val="24"/>
+          <w:rtl/>
+        </w:rPr>
+        <w:t xml:space="preserve"> על ה</w:t>
+      </w:r>
+      <w:r>
+        <w:rPr>
+          <w:rFonts w:ascii="David" w:eastAsiaTheme="minorEastAsia" w:hAnsi="David" w:cs="David"/>
+          <w:sz w:val="24"/>
+          <w:szCs w:val="24"/>
+        </w:rPr>
+        <w:t>NP</w:t>
+      </w:r>
+      <w:r>
+        <w:rPr>
+          <w:rFonts w:ascii="David" w:eastAsiaTheme="minorEastAsia" w:hAnsi="David" w:cs="David" w:hint="cs"/>
+          <w:sz w:val="24"/>
+          <w:szCs w:val="24"/>
+          <w:rtl/>
+        </w:rPr>
+        <w:t xml:space="preserve"> שנוצר וחולש על </w:t>
+      </w:r>
+      <w:r>
+        <w:rPr>
+          <w:rFonts w:ascii="David" w:eastAsiaTheme="minorEastAsia" w:hAnsi="David" w:cs="David"/>
+          <w:sz w:val="24"/>
+          <w:szCs w:val="24"/>
+        </w:rPr>
+        <w:t>“the dog with the mouse”</w:t>
+      </w:r>
+      <w:r>
+        <w:rPr>
+          <w:rFonts w:ascii="David" w:eastAsiaTheme="minorEastAsia" w:hAnsi="David" w:cs="David" w:hint="cs"/>
+          <w:sz w:val="24"/>
+          <w:szCs w:val="24"/>
+          <w:rtl/>
+        </w:rPr>
+        <w:t xml:space="preserve"> ביחד עם ה</w:t>
+      </w:r>
+      <w:r>
+        <w:rPr>
+          <w:rFonts w:ascii="David" w:eastAsiaTheme="minorEastAsia" w:hAnsi="David" w:cs="David"/>
+          <w:sz w:val="24"/>
+          <w:szCs w:val="24"/>
+        </w:rPr>
+        <w:t>NP</w:t>
+      </w:r>
+      <w:r>
+        <w:rPr>
+          <w:rFonts w:ascii="David" w:eastAsiaTheme="minorEastAsia" w:hAnsi="David" w:cs="David" w:hint="cs"/>
+          <w:sz w:val="24"/>
+          <w:szCs w:val="24"/>
+          <w:rtl/>
+        </w:rPr>
+        <w:t xml:space="preserve"> של </w:t>
+      </w:r>
+      <w:r>
+        <w:rPr>
+          <w:rFonts w:ascii="David" w:eastAsiaTheme="minorEastAsia" w:hAnsi="David" w:cs="David"/>
+          <w:sz w:val="24"/>
+          <w:szCs w:val="24"/>
+        </w:rPr>
+        <w:t>“the cat”</w:t>
+      </w:r>
+      <w:r>
+        <w:rPr>
+          <w:rFonts w:ascii="David" w:eastAsiaTheme="minorEastAsia" w:hAnsi="David" w:cs="David" w:hint="cs"/>
+          <w:sz w:val="24"/>
+          <w:szCs w:val="24"/>
+          <w:rtl/>
+        </w:rPr>
+        <w:t xml:space="preserve"> וה-</w:t>
+      </w:r>
+      <w:r>
+        <w:rPr>
+          <w:rFonts w:ascii="David" w:eastAsiaTheme="minorEastAsia" w:hAnsi="David" w:cs="David"/>
+          <w:sz w:val="24"/>
+          <w:szCs w:val="24"/>
+        </w:rPr>
+        <w:t>CC</w:t>
+      </w:r>
+      <w:r>
+        <w:rPr>
+          <w:rFonts w:ascii="David" w:eastAsiaTheme="minorEastAsia" w:hAnsi="David" w:cs="David" w:hint="cs"/>
+          <w:sz w:val="24"/>
+          <w:szCs w:val="24"/>
+          <w:rtl/>
+        </w:rPr>
+        <w:t xml:space="preserve"> של </w:t>
+      </w:r>
+      <w:r>
+        <w:rPr>
+          <w:rFonts w:ascii="David" w:eastAsiaTheme="minorEastAsia" w:hAnsi="David" w:cs="David"/>
+          <w:sz w:val="24"/>
+          <w:szCs w:val="24"/>
+        </w:rPr>
+        <w:t>“and”</w:t>
+      </w:r>
+      <w:r>
+        <w:rPr>
+          <w:rFonts w:ascii="David" w:eastAsiaTheme="minorEastAsia" w:hAnsi="David" w:cs="David" w:hint="cs"/>
+          <w:sz w:val="24"/>
+          <w:szCs w:val="24"/>
+          <w:rtl/>
+        </w:rPr>
         <w:t>.</w:t>
       </w:r>
       <w:r>
         <w:rPr>
-          <w:rFonts w:ascii="David" w:hAnsi="David" w:cs="David" w:hint="cs"/>
-          <w:sz w:val="24"/>
-          <w:szCs w:val="24"/>
-          <w:rtl/>
-        </w:rPr>
-        <w:t xml:space="preserve"> לפי הגדרת השאלה עלינו להסתכל על עצים שההסתברות לקבלם היא </w:t>
-      </w:r>
-      <w:r>
-        <w:rPr>
-          <w:rFonts w:ascii="David" w:hAnsi="David" w:cs="David" w:hint="cs"/>
-          <w:sz w:val="24"/>
-          <w:szCs w:val="24"/>
-        </w:rPr>
-        <w:t>C</w:t>
-      </w:r>
-      <w:r>
-        <w:rPr>
-          <w:rFonts w:ascii="David" w:hAnsi="David" w:cs="David" w:hint="cs"/>
-          <w:sz w:val="24"/>
-          <w:szCs w:val="24"/>
-          <w:rtl/>
-        </w:rPr>
-        <w:t xml:space="preserve"> כלשהו, חיובי ממש</w:t>
-      </w:r>
-      <w:r>
-        <w:rPr>
-          <w:rFonts w:ascii="David" w:hAnsi="David" w:cs="David" w:hint="cs"/>
-          <w:sz w:val="24"/>
-          <w:szCs w:val="24"/>
-          <w:rtl/>
-        </w:rPr>
-        <w:t>, ועל כן, בדקנו את שתי האפשרויות שלנו</w:t>
-      </w:r>
-      <w:r>
-        <w:rPr>
-          <w:rFonts w:ascii="David" w:hAnsi="David" w:cs="David" w:hint="cs"/>
+          <w:rFonts w:ascii="David" w:eastAsiaTheme="minorEastAsia" w:hAnsi="David" w:cs="David" w:hint="cs"/>
+          <w:sz w:val="24"/>
+          <w:szCs w:val="24"/>
+          <w:rtl/>
+        </w:rPr>
+        <w:t xml:space="preserve"> </w:t>
+      </w:r>
+      <w:r>
+        <w:rPr>
+          <w:rFonts w:ascii="David" w:eastAsiaTheme="minorEastAsia" w:hAnsi="David" w:cs="David" w:hint="cs"/>
+          <w:sz w:val="24"/>
+          <w:szCs w:val="24"/>
+          <w:rtl/>
+        </w:rPr>
+        <w:t xml:space="preserve">ב-2 הדרכים, נגיע למצב בו התיוגים שנותרו הינם </w:t>
+      </w:r>
+      <w:r>
+        <w:rPr>
+          <w:rFonts w:ascii="David" w:eastAsiaTheme="minorEastAsia" w:hAnsi="David" w:cs="David"/>
+          <w:sz w:val="24"/>
+          <w:szCs w:val="24"/>
+        </w:rPr>
+        <w:t>NP, VT, NP</w:t>
+      </w:r>
+      <w:r>
+        <w:rPr>
+          <w:rFonts w:ascii="David" w:eastAsiaTheme="minorEastAsia" w:hAnsi="David" w:cs="David" w:hint="cs"/>
+          <w:sz w:val="24"/>
+          <w:szCs w:val="24"/>
+          <w:rtl/>
+        </w:rPr>
+        <w:t xml:space="preserve">. הכלל היחיד שניתן להפעיל הינו </w:t>
+      </w:r>
+      <m:oMath>
+        <m:r>
+          <w:rPr>
+            <w:rFonts w:ascii="Cambria Math" w:eastAsiaTheme="minorEastAsia" w:hAnsi="Cambria Math" w:cs="David"/>
+            <w:sz w:val="24"/>
+            <w:szCs w:val="24"/>
+          </w:rPr>
+          <m:t>q(VP→VT, NP)</m:t>
+        </m:r>
+      </m:oMath>
+      <w:r>
+        <w:rPr>
+          <w:rFonts w:ascii="David" w:eastAsiaTheme="minorEastAsia" w:hAnsi="David" w:cs="David" w:hint="cs"/>
+          <w:sz w:val="24"/>
+          <w:szCs w:val="24"/>
+          <w:rtl/>
+        </w:rPr>
+        <w:t xml:space="preserve"> ולאחר מכן את</w:t>
+      </w:r>
+      <w:r>
+        <w:rPr>
+          <w:rFonts w:ascii="David" w:eastAsiaTheme="minorEastAsia" w:hAnsi="David" w:cs="David"/>
+          <w:sz w:val="24"/>
+          <w:szCs w:val="24"/>
+          <w:rtl/>
+        </w:rPr>
+        <w:br/>
+      </w:r>
+      <w:r>
+        <w:rPr>
+          <w:rFonts w:ascii="David" w:eastAsiaTheme="minorEastAsia" w:hAnsi="David" w:cs="David" w:hint="cs"/>
+          <w:sz w:val="24"/>
+          <w:szCs w:val="24"/>
+          <w:rtl/>
+        </w:rPr>
+        <w:t xml:space="preserve"> </w:t>
+      </w:r>
+      <m:oMath>
+        <m:r>
+          <w:rPr>
+            <w:rFonts w:ascii="Cambria Math" w:eastAsiaTheme="minorEastAsia" w:hAnsi="Cambria Math" w:cs="David"/>
+            <w:sz w:val="24"/>
+            <w:szCs w:val="24"/>
+          </w:rPr>
+          <m:t>q(S→NP, VP)</m:t>
+        </m:r>
+      </m:oMath>
+      <w:r>
+        <w:rPr>
+          <w:rFonts w:ascii="David" w:eastAsiaTheme="minorEastAsia" w:hAnsi="David" w:cs="David" w:hint="cs"/>
           <w:sz w:val="24"/>
           <w:szCs w:val="24"/>
           <w:rtl/>
         </w:rPr>
         <w:t>.</w:t>
+      </w:r>
+      <w:r>
+        <w:rPr>
+          <w:rFonts w:ascii="David" w:eastAsiaTheme="minorEastAsia" w:hAnsi="David" w:cs="David"/>
+          <w:sz w:val="24"/>
+          <w:szCs w:val="24"/>
+          <w:rtl/>
+        </w:rPr>
+        <w:br/>
+      </w:r>
+      <w:r>
+        <w:rPr>
+          <w:rFonts w:ascii="David" w:eastAsiaTheme="minorEastAsia" w:hAnsi="David" w:cs="David" w:hint="cs"/>
+          <w:sz w:val="24"/>
+          <w:szCs w:val="24"/>
+          <w:rtl/>
+        </w:rPr>
+        <w:t>להלן 2 העצים שנוצרים מהתהליך לעיל:</w:t>
       </w:r>
     </w:p>
     <w:p>
@@ -1474,6 +2141,7 @@
           <w:rFonts w:ascii="David" w:hAnsi="David" w:cs="David"/>
           <w:sz w:val="24"/>
           <w:szCs w:val="24"/>
+          <w:rtl/>
         </w:rPr>
       </w:pPr>
       <w:r>
@@ -1485,6 +2153,27 @@
         </w:rPr>
         <w:t>נחשב את ההסתברות של העץ הזה:</w:t>
       </w:r>
+    </w:p>
+    <w:p>
+      <w:pPr>
+        <w:jc w:val="right"/>
+        <w:rPr>
+          <w:rFonts w:ascii="David" w:hAnsi="David" w:cs="David"/>
+          <w:sz w:val="24"/>
+          <w:szCs w:val="24"/>
+          <w:rtl/>
+        </w:rPr>
+      </w:pPr>
+    </w:p>
+    <w:p>
+      <w:pPr>
+        <w:jc w:val="right"/>
+        <w:rPr>
+          <w:rFonts w:ascii="David" w:hAnsi="David" w:cs="David"/>
+          <w:sz w:val="24"/>
+          <w:szCs w:val="24"/>
+        </w:rPr>
+      </w:pPr>
     </w:p>
     <w:p>
       <w:pPr>
@@ -4120,6 +4809,94 @@
         <w:bidi/>
         <w:rPr>
           <w:rFonts w:ascii="David" w:hAnsi="David" w:cs="David"/>
+          <w:sz w:val="24"/>
+          <w:szCs w:val="24"/>
+          <w:rtl/>
+        </w:rPr>
+      </w:pPr>
+      <w:r>
+        <w:rPr>
+          <w:rFonts w:ascii="David" w:hAnsi="David" w:cs="David"/>
+          <w:sz w:val="24"/>
+          <w:szCs w:val="24"/>
+          <w:rtl/>
+        </w:rPr>
+        <w:br/>
+      </w:r>
+    </w:p>
+    <w:p>
+      <w:pPr>
+        <w:jc w:val="right"/>
+        <w:rPr>
+          <w:rFonts w:ascii="David" w:hAnsi="David" w:cs="David"/>
+          <w:b/>
+          <w:bCs/>
+          <w:sz w:val="24"/>
+          <w:szCs w:val="24"/>
+          <w:u w:val="single"/>
+          <w:rtl/>
+        </w:rPr>
+      </w:pPr>
+      <w:r>
+        <w:rPr>
+          <w:rFonts w:ascii="David" w:hAnsi="David" w:cs="David"/>
+          <w:b/>
+          <w:bCs/>
+          <w:sz w:val="24"/>
+          <w:szCs w:val="24"/>
+          <w:u w:val="single"/>
+          <w:rtl/>
+        </w:rPr>
+        <w:br/>
+      </w:r>
+    </w:p>
+    <w:p>
+      <w:pPr>
+        <w:jc w:val="right"/>
+        <w:rPr>
+          <w:rFonts w:ascii="David" w:hAnsi="David" w:cs="David"/>
+          <w:b/>
+          <w:bCs/>
+          <w:sz w:val="24"/>
+          <w:szCs w:val="24"/>
+          <w:u w:val="single"/>
+          <w:rtl/>
+        </w:rPr>
+      </w:pPr>
+    </w:p>
+    <w:p>
+      <w:pPr>
+        <w:jc w:val="right"/>
+        <w:rPr>
+          <w:rFonts w:ascii="David" w:hAnsi="David" w:cs="David"/>
+          <w:b/>
+          <w:bCs/>
+          <w:sz w:val="24"/>
+          <w:szCs w:val="24"/>
+          <w:u w:val="single"/>
+          <w:rtl/>
+        </w:rPr>
+      </w:pPr>
+    </w:p>
+    <w:p>
+      <w:pPr>
+        <w:jc w:val="right"/>
+        <w:rPr>
+          <w:rFonts w:ascii="David" w:hAnsi="David" w:cs="David"/>
+          <w:b/>
+          <w:bCs/>
+          <w:sz w:val="24"/>
+          <w:szCs w:val="24"/>
+          <w:u w:val="single"/>
+          <w:rtl/>
+        </w:rPr>
+      </w:pPr>
+    </w:p>
+    <w:p>
+      <w:pPr>
+        <w:jc w:val="right"/>
+        <w:rPr>
+          <w:rFonts w:ascii="David" w:hAnsi="David" w:cs="David"/>
           <w:b/>
           <w:bCs/>
           <w:sz w:val="24"/>
@@ -4138,7 +4915,53 @@
           <w:u w:val="single"/>
           <w:rtl/>
         </w:rPr>
-        <w:t>שאלה 2</w:t>
+        <w:t xml:space="preserve">שאלה </w:t>
+      </w:r>
+      <w:r>
+        <w:rPr>
+          <w:rFonts w:ascii="David" w:hAnsi="David" w:cs="David" w:hint="cs"/>
+          <w:b/>
+          <w:bCs/>
+          <w:sz w:val="24"/>
+          <w:szCs w:val="24"/>
+          <w:u w:val="single"/>
+          <w:rtl/>
+        </w:rPr>
+        <w:t>2</w:t>
+      </w:r>
+    </w:p>
+    <w:p>
+      <w:pPr>
+        <w:jc w:val="right"/>
+        <w:rPr>
+          <w:rFonts w:ascii="David" w:hAnsi="David" w:cs="David" w:hint="cs"/>
+          <w:color w:val="FF0000"/>
+          <w:sz w:val="24"/>
+          <w:szCs w:val="24"/>
+          <w:rtl/>
+        </w:rPr>
+      </w:pPr>
+      <w:proofErr w:type="spellStart"/>
+      <w:r>
+        <w:rPr>
+          <w:rFonts w:ascii="David" w:hAnsi="David" w:cs="David" w:hint="cs"/>
+          <w:color w:val="FF0000"/>
+          <w:sz w:val="24"/>
+          <w:szCs w:val="24"/>
+          <w:rtl/>
+        </w:rPr>
+        <w:t>עידכנתי</w:t>
+      </w:r>
+      <w:proofErr w:type="spellEnd"/>
+      <w:r>
+        <w:rPr>
+          <w:rFonts w:ascii="David" w:hAnsi="David" w:cs="David" w:hint="cs"/>
+          <w:color w:val="FF0000"/>
+          <w:sz w:val="24"/>
+          <w:szCs w:val="24"/>
+          <w:rtl/>
+        </w:rPr>
+        <w:t xml:space="preserve"> שזה מתחיל מ1 ולא מהאות איי. לדעתי זה לא נכון אבל אולי פספסתי משו</w:t>
       </w:r>
     </w:p>
     <w:p>
@@ -4159,7 +4982,7 @@
           <w:szCs w:val="24"/>
           <w:rtl/>
         </w:rPr>
-        <w:t>נסתכל על הנתון במקרה הזה, לפיו האורך של כל ענף ימני בעץ הינו בהכרח</w:t>
+        <w:t>להלן האלגוריתם המקורי</w:t>
       </w:r>
       <w:r>
         <w:rPr>
@@ -4168,95 +4991,7 @@
           <w:szCs w:val="24"/>
           <w:rtl/>
         </w:rPr>
-        <w:t xml:space="preserve"> </w:t>
-      </w:r>
-      <w:r>
-        <w:rPr>
-          <w:rFonts w:ascii="David" w:hAnsi="David" w:cs="David" w:hint="cs"/>
-          <w:sz w:val="24"/>
-          <w:szCs w:val="24"/>
-          <w:rtl/>
-        </w:rPr>
-        <w:t>1</w:t>
-      </w:r>
-      <w:r>
-        <w:rPr>
-          <w:rFonts w:ascii="David" w:hAnsi="David" w:cs="David" w:hint="cs"/>
-          <w:sz w:val="24"/>
-          <w:szCs w:val="24"/>
-          <w:rtl/>
-        </w:rPr>
-        <w:t>, כפי שהוגדר בשאלה, "</w:t>
-      </w:r>
-      <w:r>
-        <w:rPr>
-          <w:rFonts w:ascii="David" w:hAnsi="David" w:cs="David"/>
-          <w:sz w:val="24"/>
-          <w:szCs w:val="24"/>
-        </w:rPr>
-        <w:t>directly into a terminal symbol</w:t>
-      </w:r>
-      <w:r>
-        <w:rPr>
-          <w:rFonts w:ascii="David" w:hAnsi="David" w:cs="David" w:hint="cs"/>
-          <w:sz w:val="24"/>
-          <w:szCs w:val="24"/>
-          <w:rtl/>
-        </w:rPr>
-        <w:t>"</w:t>
-      </w:r>
-      <w:r>
-        <w:rPr>
-          <w:rFonts w:ascii="David" w:hAnsi="David" w:cs="David" w:hint="cs"/>
-          <w:sz w:val="24"/>
-          <w:szCs w:val="24"/>
-          <w:rtl/>
-        </w:rPr>
-        <w:t xml:space="preserve">. </w:t>
-      </w:r>
-      <w:r>
-        <w:rPr>
-          <w:rFonts w:ascii="David" w:hAnsi="David" w:cs="David" w:hint="cs"/>
-          <w:sz w:val="24"/>
-          <w:szCs w:val="24"/>
-          <w:rtl/>
-        </w:rPr>
-        <w:t>על כן, אם נסתכל על משפט, ועל המילה ה-</w:t>
-      </w:r>
-      <w:r>
-        <w:rPr>
-          <w:rFonts w:ascii="David" w:hAnsi="David" w:cs="David"/>
-          <w:sz w:val="24"/>
-          <w:szCs w:val="24"/>
-        </w:rPr>
-        <w:t>j</w:t>
-      </w:r>
-      <w:r>
-        <w:rPr>
-          <w:rFonts w:ascii="David" w:hAnsi="David" w:cs="David" w:hint="cs"/>
-          <w:sz w:val="24"/>
-          <w:szCs w:val="24"/>
-          <w:rtl/>
-        </w:rPr>
-        <w:t xml:space="preserve"> במשפט.</w:t>
-      </w:r>
-      <w:r>
-        <w:rPr>
-          <w:rFonts w:ascii="David" w:hAnsi="David" w:cs="David"/>
-          <w:sz w:val="24"/>
-          <w:szCs w:val="24"/>
-          <w:rtl/>
-        </w:rPr>
-        <w:br/>
-      </w:r>
-      <w:r>
-        <w:rPr>
-          <w:rFonts w:ascii="David" w:hAnsi="David" w:cs="David" w:hint="cs"/>
-          <w:sz w:val="24"/>
-          <w:szCs w:val="24"/>
-          <w:rtl/>
-        </w:rPr>
-        <w:t>הנוסחא המקורית הינה:</w:t>
+        <w:t>:</w:t>
       </w:r>
     </w:p>
     <w:p>
@@ -4277,12 +5012,254 @@
           <w:sz w:val="24"/>
           <w:szCs w:val="24"/>
           <w:rtl/>
+          <w:lang w:val="he-IL"/>
+        </w:rPr>
+        <mc:AlternateContent>
+          <mc:Choice Requires="wps">
+            <w:drawing>
+              <wp:anchor distT="0" distB="0" distL="114300" distR="114300" simplePos="0" relativeHeight="251663360" behindDoc="0" locked="0" layoutInCell="1" allowOverlap="1" wp14:anchorId="46AE9ADE" wp14:editId="548F51D9">
+                <wp:simplePos x="0" y="0"/>
+                <wp:positionH relativeFrom="column">
+                  <wp:posOffset>1028700</wp:posOffset>
+                </wp:positionH>
+                <wp:positionV relativeFrom="paragraph">
+                  <wp:posOffset>1524635</wp:posOffset>
+                </wp:positionV>
+                <wp:extent cx="3879850" cy="381000"/>
+                <wp:effectExtent l="0" t="0" r="25400" b="19050"/>
+                <wp:wrapNone/>
+                <wp:docPr id="7" name="מלבן 7"/>
+                <wp:cNvGraphicFramePr/>
+                <a:graphic xmlns:a="http://schemas.openxmlformats.org/drawingml/2006/main">
+                  <a:graphicData uri="http://schemas.microsoft.com/office/word/2010/wordprocessingShape">
+                    <wps:wsp>
+                      <wps:cNvSpPr/>
+                      <wps:spPr>
+                        <a:xfrm>
+                          <a:off x="0" y="0"/>
+                          <a:ext cx="3879850" cy="381000"/>
+                        </a:xfrm>
+                        <a:prstGeom prst="rect">
+                          <a:avLst/>
+                        </a:prstGeom>
+                        <a:noFill/>
+                        <a:ln w="19050">
+                          <a:solidFill>
+                            <a:srgbClr val="0070C0"/>
+                          </a:solidFill>
+                        </a:ln>
+                      </wps:spPr>
+                      <wps:style>
+                        <a:lnRef idx="2">
+                          <a:schemeClr val="accent6"/>
+                        </a:lnRef>
+                        <a:fillRef idx="1">
+                          <a:schemeClr val="lt1"/>
+                        </a:fillRef>
+                        <a:effectRef idx="0">
+                          <a:schemeClr val="accent6"/>
+                        </a:effectRef>
+                        <a:fontRef idx="minor">
+                          <a:schemeClr val="dk1"/>
+                        </a:fontRef>
+                      </wps:style>
+                      <wps:bodyPr rot="0" spcFirstLastPara="0" vertOverflow="overflow" horzOverflow="overflow" vert="horz" wrap="square" lIns="91440" tIns="45720" rIns="91440" bIns="45720" numCol="1" spcCol="0" rtlCol="0" fromWordArt="0" anchor="ctr" anchorCtr="0" forceAA="0" compatLnSpc="1">
+                        <a:prstTxWarp prst="textNoShape">
+                          <a:avLst/>
+                        </a:prstTxWarp>
+                        <a:noAutofit/>
+                      </wps:bodyPr>
+                    </wps:wsp>
+                  </a:graphicData>
+                </a:graphic>
+                <wp14:sizeRelH relativeFrom="margin">
+                  <wp14:pctWidth>0</wp14:pctWidth>
+                </wp14:sizeRelH>
+                <wp14:sizeRelV relativeFrom="margin">
+                  <wp14:pctHeight>0</wp14:pctHeight>
+                </wp14:sizeRelV>
+              </wp:anchor>
+            </w:drawing>
+          </mc:Choice>
+          <mc:Fallback>
+            <w:pict>
+              <v:rect w14:anchorId="03B1C00F" id="מלבן 7" o:spid="_x0000_s1026" style="position:absolute;margin-left:81pt;margin-top:120.05pt;width:305.5pt;height:30pt;z-index:251663360;visibility:visible;mso-wrap-style:square;mso-width-percent:0;mso-height-percent:0;mso-wrap-distance-left:9pt;mso-wrap-distance-top:0;mso-wrap-distance-right:9pt;mso-wrap-distance-bottom:0;mso-position-horizontal:absolute;mso-position-horizontal-relative:text;mso-position-vertical:absolute;mso-position-vertical-relative:text;mso-width-percent:0;mso-height-percent:0;mso-width-relative:margin;mso-height-relative:margin;v-text-anchor:middle" o:gfxdata="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" filled="f" strokecolor="#0070c0" strokeweight="1.5pt"/>
+            </w:pict>
+          </mc:Fallback>
+        </mc:AlternateContent>
+      </w:r>
+      <w:r>
+        <w:rPr>
+          <w:rFonts w:ascii="David" w:hAnsi="David" w:cs="David"/>
+          <w:noProof/>
+          <w:sz w:val="24"/>
+          <w:szCs w:val="24"/>
+          <w:rtl/>
+          <w:lang w:val="he-IL"/>
+        </w:rPr>
+        <mc:AlternateContent>
+          <mc:Choice Requires="wps">
+            <w:drawing>
+              <wp:anchor distT="0" distB="0" distL="114300" distR="114300" simplePos="0" relativeHeight="251661312" behindDoc="0" locked="0" layoutInCell="1" allowOverlap="1" wp14:anchorId="4DA1FA74" wp14:editId="4D2550B8">
+                <wp:simplePos x="0" y="0"/>
+                <wp:positionH relativeFrom="column">
+                  <wp:posOffset>1028700</wp:posOffset>
+                </wp:positionH>
+                <wp:positionV relativeFrom="paragraph">
+                  <wp:posOffset>978535</wp:posOffset>
+                </wp:positionV>
+                <wp:extent cx="3657600" cy="381000"/>
+                <wp:effectExtent l="0" t="0" r="19050" b="19050"/>
+                <wp:wrapNone/>
+                <wp:docPr id="6" name="מלבן 6"/>
+                <wp:cNvGraphicFramePr/>
+                <a:graphic xmlns:a="http://schemas.openxmlformats.org/drawingml/2006/main">
+                  <a:graphicData uri="http://schemas.microsoft.com/office/word/2010/wordprocessingShape">
+                    <wps:wsp>
+                      <wps:cNvSpPr/>
+                      <wps:spPr>
+                        <a:xfrm>
+                          <a:off x="0" y="0"/>
+                          <a:ext cx="3657600" cy="381000"/>
+                        </a:xfrm>
+                        <a:prstGeom prst="rect">
+                          <a:avLst/>
+                        </a:prstGeom>
+                        <a:noFill/>
+                        <a:ln w="19050">
+                          <a:solidFill>
+                            <a:srgbClr val="0070C0"/>
+                          </a:solidFill>
+                        </a:ln>
+                      </wps:spPr>
+                      <wps:style>
+                        <a:lnRef idx="2">
+                          <a:schemeClr val="accent6"/>
+                        </a:lnRef>
+                        <a:fillRef idx="1">
+                          <a:schemeClr val="lt1"/>
+                        </a:fillRef>
+                        <a:effectRef idx="0">
+                          <a:schemeClr val="accent6"/>
+                        </a:effectRef>
+                        <a:fontRef idx="minor">
+                          <a:schemeClr val="dk1"/>
+                        </a:fontRef>
+                      </wps:style>
+                      <wps:bodyPr rot="0" spcFirstLastPara="0" vertOverflow="overflow" horzOverflow="overflow" vert="horz" wrap="square" lIns="91440" tIns="45720" rIns="91440" bIns="45720" numCol="1" spcCol="0" rtlCol="0" fromWordArt="0" anchor="ctr" anchorCtr="0" forceAA="0" compatLnSpc="1">
+                        <a:prstTxWarp prst="textNoShape">
+                          <a:avLst/>
+                        </a:prstTxWarp>
+                        <a:noAutofit/>
+                      </wps:bodyPr>
+                    </wps:wsp>
+                  </a:graphicData>
+                </a:graphic>
+                <wp14:sizeRelH relativeFrom="margin">
+                  <wp14:pctWidth>0</wp14:pctWidth>
+                </wp14:sizeRelH>
+                <wp14:sizeRelV relativeFrom="margin">
+                  <wp14:pctHeight>0</wp14:pctHeight>
+                </wp14:sizeRelV>
+              </wp:anchor>
+            </w:drawing>
+          </mc:Choice>
+          <mc:Fallback>
+            <w:pict>
+              <v:rect w14:anchorId="45472822" id="מלבן 6" o:spid="_x0000_s1026" style="position:absolute;margin-left:81pt;margin-top:77.05pt;width:4in;height:30pt;z-index:251661312;visibility:visible;mso-wrap-style:square;mso-width-percent:0;mso-height-percent:0;mso-wrap-distance-left:9pt;mso-wrap-distance-top:0;mso-wrap-distance-right:9pt;mso-wrap-distance-bottom:0;mso-position-horizontal:absolute;mso-position-horizontal-relative:text;mso-position-vertical:absolute;mso-position-vertical-relative:text;mso-width-percent:0;mso-height-percent:0;mso-width-relative:margin;mso-height-relative:margin;v-text-anchor:middle" o:gfxdata="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" filled="f" strokecolor="#0070c0" strokeweight="1.5pt"/>
+            </w:pict>
+          </mc:Fallback>
+        </mc:AlternateContent>
+      </w:r>
+      <w:r>
+        <w:rPr>
+          <w:rFonts w:ascii="David" w:hAnsi="David" w:cs="David"/>
+          <w:noProof/>
+          <w:sz w:val="24"/>
+          <w:szCs w:val="24"/>
+          <w:rtl/>
+          <w:lang w:val="he-IL"/>
+        </w:rPr>
+        <mc:AlternateContent>
+          <mc:Choice Requires="wps">
+            <w:drawing>
+              <wp:anchor distT="0" distB="0" distL="114300" distR="114300" simplePos="0" relativeHeight="251659264" behindDoc="0" locked="0" layoutInCell="1" allowOverlap="1" wp14:anchorId="3D265B51" wp14:editId="4C0BC60E">
+                <wp:simplePos x="0" y="0"/>
+                <wp:positionH relativeFrom="column">
+                  <wp:posOffset>590550</wp:posOffset>
+                </wp:positionH>
+                <wp:positionV relativeFrom="paragraph">
+                  <wp:posOffset>438785</wp:posOffset>
+                </wp:positionV>
+                <wp:extent cx="1365250" cy="228600"/>
+                <wp:effectExtent l="0" t="0" r="25400" b="19050"/>
+                <wp:wrapNone/>
+                <wp:docPr id="5" name="מלבן 5"/>
+                <wp:cNvGraphicFramePr/>
+                <a:graphic xmlns:a="http://schemas.openxmlformats.org/drawingml/2006/main">
+                  <a:graphicData uri="http://schemas.microsoft.com/office/word/2010/wordprocessingShape">
+                    <wps:wsp>
+                      <wps:cNvSpPr/>
+                      <wps:spPr>
+                        <a:xfrm>
+                          <a:off x="0" y="0"/>
+                          <a:ext cx="1365250" cy="228600"/>
+                        </a:xfrm>
+                        <a:prstGeom prst="rect">
+                          <a:avLst/>
+                        </a:prstGeom>
+                        <a:noFill/>
+                        <a:ln w="19050">
+                          <a:solidFill>
+                            <a:srgbClr val="00B050"/>
+                          </a:solidFill>
+                        </a:ln>
+                      </wps:spPr>
+                      <wps:style>
+                        <a:lnRef idx="2">
+                          <a:schemeClr val="accent6"/>
+                        </a:lnRef>
+                        <a:fillRef idx="1">
+                          <a:schemeClr val="lt1"/>
+                        </a:fillRef>
+                        <a:effectRef idx="0">
+                          <a:schemeClr val="accent6"/>
+                        </a:effectRef>
+                        <a:fontRef idx="minor">
+                          <a:schemeClr val="dk1"/>
+                        </a:fontRef>
+                      </wps:style>
+                      <wps:bodyPr rot="0" spcFirstLastPara="0" vertOverflow="overflow" horzOverflow="overflow" vert="horz" wrap="square" lIns="91440" tIns="45720" rIns="91440" bIns="45720" numCol="1" spcCol="0" rtlCol="0" fromWordArt="0" anchor="ctr" anchorCtr="0" forceAA="0" compatLnSpc="1">
+                        <a:prstTxWarp prst="textNoShape">
+                          <a:avLst/>
+                        </a:prstTxWarp>
+                        <a:noAutofit/>
+                      </wps:bodyPr>
+                    </wps:wsp>
+                  </a:graphicData>
+                </a:graphic>
+              </wp:anchor>
+            </w:drawing>
+          </mc:Choice>
+          <mc:Fallback>
+            <w:pict>
+              <v:rect w14:anchorId="552350F5" id="מלבן 5" o:spid="_x0000_s1026" style="position:absolute;margin-left:46.5pt;margin-top:34.55pt;width:107.5pt;height:18pt;z-index:251659264;visibility:visible;mso-wrap-style:square;mso-wrap-distance-left:9pt;mso-wrap-distance-top:0;mso-wrap-distance-right:9pt;mso-wrap-distance-bottom:0;mso-position-horizontal:absolute;mso-position-horizontal-relative:text;mso-position-vertical:absolute;mso-position-vertical-relative:text;v-text-anchor:middle" o:gfxdata="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" filled="f" strokecolor="#00b050" strokeweight="1.5pt"/>
+            </w:pict>
+          </mc:Fallback>
+        </mc:AlternateContent>
+      </w:r>
+      <w:r>
+        <w:rPr>
+          <w:rFonts w:ascii="David" w:hAnsi="David" w:cs="David"/>
+          <w:sz w:val="24"/>
+          <w:szCs w:val="24"/>
+          <w:rtl/>
         </w:rPr>
         <w:drawing>
-          <wp:inline distT="0" distB="0" distL="0" distR="0" wp14:anchorId="21EE2FB2" wp14:editId="27F01670">
-            <wp:extent cx="5943600" cy="558165"/>
+          <wp:inline distT="0" distB="0" distL="0" distR="0" wp14:anchorId="6918FE86" wp14:editId="2A183375">
+            <wp:extent cx="5799086" cy="1987550"/>
             <wp:effectExtent l="0" t="0" r="0" b="0"/>
-            <wp:docPr id="1" name="Picture 1"/>
+            <wp:docPr id="4" name="תמונה 4"/>
             <wp:cNvGraphicFramePr>
               <a:graphicFrameLocks xmlns:a="http://schemas.openxmlformats.org/drawingml/2006/main" noChangeAspect="1"/>
             </wp:cNvGraphicFramePr>
@@ -4294,7 +5271,7 @@
                     <pic:cNvPicPr/>
                   </pic:nvPicPr>
                   <pic:blipFill>
-                    <a:blip r:embed="rId5"/>
+                    <a:blip r:embed="rId6"/>
                     <a:stretch>
                       <a:fillRect/>
                     </a:stretch>
@@ -4302,7 +5279,7 @@
                   <pic:spPr>
                     <a:xfrm>
                       <a:off x="0" y="0"/>
-                      <a:ext cx="5943600" cy="558165"/>
+                      <a:ext cx="5829432" cy="1997951"/>
                     </a:xfrm>
                     <a:prstGeom prst="rect">
                       <a:avLst/>
@@ -4320,13 +5297,38 @@
         <w:bidi/>
         <w:spacing w:line="360" w:lineRule="auto"/>
         <w:rPr>
+          <w:rFonts w:ascii="David" w:hAnsi="David" w:cs="David" w:hint="cs"/>
+          <w:sz w:val="24"/>
+          <w:szCs w:val="24"/>
+          <w:rtl/>
+        </w:rPr>
+      </w:pPr>
+      <w:r>
+        <w:rPr>
+          <w:rFonts w:ascii="David" w:hAnsi="David" w:cs="David" w:hint="cs"/>
+          <w:sz w:val="24"/>
+          <w:szCs w:val="24"/>
+          <w:rtl/>
+        </w:rPr>
+        <w:t>באלגוריתם המקורי, אשר נועד למקרה הכללי, בכל שלב בוחנים את כל אפשרויות החלוקה של משפט ל-2 חלקים</w:t>
+      </w:r>
+      <w:r>
+        <w:rPr>
+          <w:rFonts w:ascii="David" w:hAnsi="David" w:cs="David" w:hint="cs"/>
+          <w:sz w:val="24"/>
+          <w:szCs w:val="24"/>
+          <w:rtl/>
+        </w:rPr>
+        <w:t xml:space="preserve"> (לולאת ה</w:t>
+      </w:r>
+      <w:r>
+        <w:rPr>
           <w:rFonts w:ascii="David" w:hAnsi="David" w:cs="David"/>
-          <w:i/>
-          <w:sz w:val="24"/>
-          <w:szCs w:val="24"/>
-          <w:rtl/>
-        </w:rPr>
-      </w:pPr>
+          <w:sz w:val="24"/>
+          <w:szCs w:val="24"/>
+        </w:rPr>
+        <w:t>for</w:t>
+      </w:r>
       <w:r>
         <w:rPr>
           <w:rFonts w:ascii="David" w:hAnsi="David" w:cs="David" w:hint="cs"/>
@@ -4334,7 +5336,7 @@
           <w:szCs w:val="24"/>
           <w:rtl/>
         </w:rPr>
-        <w:t xml:space="preserve">עתה נשתמש בנתון של השאלה, ונבין כי הביטוי שלנו בעצם </w:t>
+        <w:t xml:space="preserve"> הפנימית אשר מוקפת במלבן ירוק). אולם, </w:t>
       </w:r>
       <w:r>
         <w:rPr>
@@ -4343,7 +5345,15 @@
           <w:szCs w:val="24"/>
           <w:rtl/>
         </w:rPr>
-        <w:t>י</w:t>
+        <w:t xml:space="preserve">מהנתון לפיו אנו מחפשים עצי </w:t>
+      </w:r>
+      <w:r>
+        <w:rPr>
+          <w:rFonts w:ascii="David" w:hAnsi="David" w:cs="David"/>
+          <w:sz w:val="24"/>
+          <w:szCs w:val="24"/>
+        </w:rPr>
+        <w:t>“left branching”</w:t>
       </w:r>
       <w:r>
         <w:rPr>
@@ -4352,7 +5362,15 @@
           <w:szCs w:val="24"/>
           <w:rtl/>
         </w:rPr>
-        <w:t>שתנה</w:t>
+        <w:t xml:space="preserve"> עולה כי כל פיצול ימני בעץ בהכרח מסתיים ב-</w:t>
+      </w:r>
+      <w:r>
+        <w:rPr>
+          <w:rFonts w:ascii="David" w:hAnsi="David" w:cs="David"/>
+          <w:sz w:val="24"/>
+          <w:szCs w:val="24"/>
+        </w:rPr>
+        <w:t>terminal symbol</w:t>
       </w:r>
       <w:r>
         <w:rPr>
@@ -4361,6 +5379,41 @@
           <w:szCs w:val="24"/>
           <w:rtl/>
         </w:rPr>
+        <w:t xml:space="preserve">, ועל כן אין צורך בלולאה זו שכן אנו יודעים מראש כי מה יהיה אופי החלוקה </w:t>
+      </w:r>
+      <w:r>
+        <w:rPr>
+          <w:rFonts w:ascii="David" w:hAnsi="David" w:cs="David"/>
+          <w:sz w:val="24"/>
+          <w:szCs w:val="24"/>
+          <w:rtl/>
+        </w:rPr>
+        <w:t>–</w:t>
+      </w:r>
+      <w:r>
+        <w:rPr>
+          <w:rFonts w:ascii="David" w:hAnsi="David" w:cs="David" w:hint="cs"/>
+          <w:sz w:val="24"/>
+          <w:szCs w:val="24"/>
+          <w:rtl/>
+        </w:rPr>
+        <w:t xml:space="preserve"> </w:t>
+      </w:r>
+      <w:r>
+        <w:rPr>
+          <w:rFonts w:ascii="David" w:hAnsi="David" w:cs="David"/>
+          <w:sz w:val="24"/>
+          <w:szCs w:val="24"/>
+        </w:rPr>
+        <w:t>[1,l], [l+1]</w:t>
+      </w:r>
+      <w:r>
+        <w:rPr>
+          <w:rFonts w:ascii="David" w:hAnsi="David" w:cs="David" w:hint="cs"/>
+          <w:sz w:val="24"/>
+          <w:szCs w:val="24"/>
+          <w:rtl/>
+        </w:rPr>
         <w:t>.</w:t>
       </w:r>
       <w:r>
@@ -4370,291 +5423,22 @@
           <w:szCs w:val="24"/>
           <w:rtl/>
         </w:rPr>
-        <w:t xml:space="preserve"> אנו יודעים תמיד כי הענף הימני עתיד להיות </w:t>
-      </w:r>
-      <w:r>
-        <w:rPr>
-          <w:rFonts w:ascii="David" w:hAnsi="David" w:cs="David"/>
-          <w:sz w:val="24"/>
-          <w:szCs w:val="24"/>
-        </w:rPr>
-        <w:t>terminal symbol</w:t>
-      </w:r>
-      <w:r>
-        <w:rPr>
-          <w:rFonts w:ascii="David" w:hAnsi="David" w:cs="David" w:hint="cs"/>
-          <w:sz w:val="24"/>
-          <w:szCs w:val="24"/>
-          <w:rtl/>
-        </w:rPr>
-        <w:t xml:space="preserve">. אם כן, </w:t>
-      </w:r>
-      <w:r>
-        <w:rPr>
-          <w:rFonts w:ascii="David" w:hAnsi="David" w:cs="David" w:hint="cs"/>
-          <w:sz w:val="24"/>
-          <w:szCs w:val="24"/>
-          <w:rtl/>
-        </w:rPr>
-        <w:t>אם קודם הסתכלנו על ביטוי כללי</w:t>
-      </w:r>
-      <w:r>
-        <w:rPr>
-          <w:rFonts w:ascii="David" w:hAnsi="David" w:cs="David" w:hint="cs"/>
-          <w:sz w:val="24"/>
-          <w:szCs w:val="24"/>
-          <w:rtl/>
-        </w:rPr>
-        <w:t xml:space="preserve"> </w:t>
-      </w:r>
-      <m:oMath>
-        <m:r>
-          <w:rPr>
-            <w:rFonts w:ascii="Cambria Math" w:hAnsi="Cambria Math" w:cs="David"/>
-            <w:sz w:val="24"/>
-            <w:szCs w:val="24"/>
-          </w:rPr>
-          <m:t>π(s+1, j, Z)</m:t>
-        </m:r>
-      </m:oMath>
-      <w:r>
-        <w:rPr>
-          <w:rFonts w:ascii="David" w:eastAsiaTheme="minorEastAsia" w:hAnsi="David" w:cs="David"/>
-          <w:sz w:val="24"/>
-          <w:szCs w:val="24"/>
-        </w:rPr>
-        <w:t xml:space="preserve"> </w:t>
-      </w:r>
-      <w:r>
-        <w:rPr>
-          <w:rFonts w:ascii="David" w:eastAsiaTheme="minorEastAsia" w:hAnsi="David" w:cs="David" w:hint="cs"/>
-          <w:sz w:val="24"/>
-          <w:szCs w:val="24"/>
-          <w:rtl/>
-        </w:rPr>
-        <w:t>, עתה</w:t>
-      </w:r>
-      <w:r>
-        <w:rPr>
-          <w:rFonts w:ascii="David" w:eastAsiaTheme="minorEastAsia" w:hAnsi="David" w:cs="David" w:hint="cs"/>
-          <w:sz w:val="24"/>
-          <w:szCs w:val="24"/>
-          <w:rtl/>
-        </w:rPr>
-        <w:t xml:space="preserve"> אנו יודעים בהכרח שמה שיבחר הוא </w:t>
-      </w:r>
-      <w:r>
-        <w:rPr>
-          <w:rFonts w:ascii="David" w:eastAsiaTheme="minorEastAsia" w:hAnsi="David" w:cs="David"/>
-          <w:sz w:val="24"/>
-          <w:szCs w:val="24"/>
-        </w:rPr>
-        <w:t>terminal symbol</w:t>
-      </w:r>
-      <w:r>
-        <w:rPr>
-          <w:rFonts w:ascii="David" w:eastAsiaTheme="minorEastAsia" w:hAnsi="David" w:cs="David" w:hint="cs"/>
-          <w:sz w:val="24"/>
-          <w:szCs w:val="24"/>
-          <w:rtl/>
-        </w:rPr>
-        <w:t xml:space="preserve"> עבור הענף הימני, לכן בעצם נוכל להסתכל על </w:t>
-      </w:r>
-      <m:oMath>
-        <m:r>
-          <w:rPr>
-            <w:rFonts w:ascii="Cambria Math" w:eastAsiaTheme="minorEastAsia" w:hAnsi="Cambria Math" w:cs="David"/>
-            <w:sz w:val="24"/>
-            <w:szCs w:val="24"/>
-          </w:rPr>
-          <m:t>π(j,j,Z)</m:t>
-        </m:r>
-      </m:oMath>
-      <w:r>
-        <w:rPr>
-          <w:rFonts w:ascii="David" w:eastAsiaTheme="minorEastAsia" w:hAnsi="David" w:cs="David"/>
-          <w:sz w:val="24"/>
-          <w:szCs w:val="24"/>
-        </w:rPr>
-        <w:t xml:space="preserve"> </w:t>
-      </w:r>
-      <w:r>
-        <w:rPr>
-          <w:rFonts w:ascii="David" w:eastAsiaTheme="minorEastAsia" w:hAnsi="David" w:cs="David" w:hint="cs"/>
-          <w:sz w:val="24"/>
-          <w:szCs w:val="24"/>
-          <w:rtl/>
-        </w:rPr>
-        <w:t>אוטומטית</w:t>
-      </w:r>
-      <w:r>
-        <w:rPr>
-          <w:rFonts w:ascii="David" w:eastAsiaTheme="minorEastAsia" w:hAnsi="David" w:cs="David" w:hint="cs"/>
-          <w:sz w:val="24"/>
-          <w:szCs w:val="24"/>
-          <w:rtl/>
-        </w:rPr>
-        <w:t>. אם נסמן את המילה ה-</w:t>
-      </w:r>
-      <w:r>
-        <w:rPr>
-          <w:rFonts w:ascii="David" w:eastAsiaTheme="minorEastAsia" w:hAnsi="David" w:cs="David"/>
-          <w:sz w:val="24"/>
-          <w:szCs w:val="24"/>
-        </w:rPr>
-        <w:t>j</w:t>
-      </w:r>
-      <w:r>
-        <w:rPr>
-          <w:rFonts w:ascii="David" w:eastAsiaTheme="minorEastAsia" w:hAnsi="David" w:cs="David" w:hint="cs"/>
-          <w:sz w:val="24"/>
-          <w:szCs w:val="24"/>
-          <w:rtl/>
-        </w:rPr>
-        <w:t xml:space="preserve"> במשפט ב- </w:t>
-      </w:r>
-      <m:oMath>
-        <m:sSub>
-          <m:sSubPr>
-            <m:ctrlPr>
-              <w:rPr>
-                <w:rFonts w:ascii="Cambria Math" w:eastAsiaTheme="minorEastAsia" w:hAnsi="Cambria Math" w:cs="David"/>
-                <w:i/>
-                <w:sz w:val="24"/>
-                <w:szCs w:val="24"/>
-              </w:rPr>
-            </m:ctrlPr>
-          </m:sSubPr>
-          <m:e>
-            <m:r>
-              <w:rPr>
-                <w:rFonts w:ascii="Cambria Math" w:eastAsiaTheme="minorEastAsia" w:hAnsi="Cambria Math" w:cs="David"/>
-                <w:sz w:val="24"/>
-                <w:szCs w:val="24"/>
-              </w:rPr>
-              <m:t>w</m:t>
-            </m:r>
-          </m:e>
-          <m:sub>
-            <m:r>
-              <w:rPr>
-                <w:rFonts w:ascii="Cambria Math" w:eastAsiaTheme="minorEastAsia" w:hAnsi="Cambria Math" w:cs="David"/>
-                <w:sz w:val="24"/>
-                <w:szCs w:val="24"/>
-              </w:rPr>
-              <m:t>j</m:t>
-            </m:r>
-          </m:sub>
-        </m:sSub>
-      </m:oMath>
-      <w:r>
-        <w:rPr>
-          <w:rFonts w:ascii="David" w:eastAsiaTheme="minorEastAsia" w:hAnsi="David" w:cs="David" w:hint="cs"/>
-          <w:sz w:val="24"/>
-          <w:szCs w:val="24"/>
-          <w:rtl/>
-        </w:rPr>
-        <w:t xml:space="preserve">, אז בעצם מדובר </w:t>
-      </w:r>
-      <m:oMath>
-        <m:r>
-          <w:rPr>
-            <w:rFonts w:ascii="Cambria Math" w:eastAsiaTheme="minorEastAsia" w:hAnsi="Cambria Math" w:cs="David"/>
-            <w:sz w:val="24"/>
-            <w:szCs w:val="24"/>
-          </w:rPr>
-          <m:t>π</m:t>
-        </m:r>
-        <m:d>
-          <m:dPr>
-            <m:ctrlPr>
-              <w:rPr>
-                <w:rFonts w:ascii="Cambria Math" w:eastAsiaTheme="minorEastAsia" w:hAnsi="Cambria Math" w:cs="David"/>
-                <w:i/>
-                <w:sz w:val="24"/>
-                <w:szCs w:val="24"/>
-              </w:rPr>
-            </m:ctrlPr>
-          </m:dPr>
-          <m:e>
-            <m:r>
-              <w:rPr>
-                <w:rFonts w:ascii="Cambria Math" w:eastAsiaTheme="minorEastAsia" w:hAnsi="Cambria Math" w:cs="David"/>
-                <w:sz w:val="24"/>
-                <w:szCs w:val="24"/>
-              </w:rPr>
-              <m:t>j,j,Z</m:t>
-            </m:r>
-          </m:e>
-        </m:d>
-        <m:r>
-          <w:rPr>
-            <w:rFonts w:ascii="Cambria Math" w:eastAsiaTheme="minorEastAsia" w:hAnsi="Cambria Math" w:cs="David"/>
-            <w:sz w:val="24"/>
-            <w:szCs w:val="24"/>
-          </w:rPr>
-          <m:t>=q(Z→</m:t>
-        </m:r>
-        <m:sSub>
-          <m:sSubPr>
-            <m:ctrlPr>
-              <w:rPr>
-                <w:rFonts w:ascii="Cambria Math" w:eastAsiaTheme="minorEastAsia" w:hAnsi="Cambria Math" w:cs="David"/>
-                <w:i/>
-                <w:sz w:val="24"/>
-                <w:szCs w:val="24"/>
-              </w:rPr>
-            </m:ctrlPr>
-          </m:sSubPr>
-          <m:e>
-            <m:r>
-              <w:rPr>
-                <w:rFonts w:ascii="Cambria Math" w:eastAsiaTheme="minorEastAsia" w:hAnsi="Cambria Math" w:cs="David"/>
-                <w:sz w:val="24"/>
-                <w:szCs w:val="24"/>
-              </w:rPr>
-              <m:t>w</m:t>
-            </m:r>
-          </m:e>
-          <m:sub>
-            <m:r>
-              <w:rPr>
-                <w:rFonts w:ascii="Cambria Math" w:eastAsiaTheme="minorEastAsia" w:hAnsi="Cambria Math" w:cs="David"/>
-                <w:sz w:val="24"/>
-                <w:szCs w:val="24"/>
-              </w:rPr>
-              <m:t>j</m:t>
-            </m:r>
-          </m:sub>
-        </m:sSub>
-        <m:r>
-          <w:rPr>
-            <w:rFonts w:ascii="Cambria Math" w:eastAsiaTheme="minorEastAsia" w:hAnsi="Cambria Math" w:cs="David"/>
-            <w:sz w:val="24"/>
-            <w:szCs w:val="24"/>
-          </w:rPr>
-          <m:t>)</m:t>
-        </m:r>
-      </m:oMath>
-      <w:r>
-        <w:rPr>
-          <w:rFonts w:ascii="David" w:eastAsiaTheme="minorEastAsia" w:hAnsi="David" w:cs="David" w:hint="cs"/>
-          <w:sz w:val="24"/>
-          <w:szCs w:val="24"/>
-          <w:rtl/>
-        </w:rPr>
-        <w:t>. עתה נציב זאת בתוך המשוואה המקורית ונקבל:</w:t>
+        <w:t xml:space="preserve"> אי לכך, גם המשוואות המוקפות במלבן כחול צריכות להתעדכן בהתאם : </w:t>
       </w:r>
     </w:p>
     <w:p>
       <w:pPr>
+        <w:pStyle w:val="a5"/>
+        <w:numPr>
+          <w:ilvl w:val="0"/>
+          <w:numId w:val="3"/>
+        </w:numPr>
         <w:bidi/>
         <w:spacing w:line="360" w:lineRule="auto"/>
         <w:rPr>
           <w:rFonts w:ascii="David" w:hAnsi="David" w:cs="David"/>
           <w:sz w:val="24"/>
           <w:szCs w:val="24"/>
-          <w:rtl/>
         </w:rPr>
       </w:pPr>
     </w:p>
@@ -4662,6 +5446,7 @@
       <w:pPr>
         <w:bidi/>
         <w:spacing w:line="360" w:lineRule="auto"/>
+        <w:ind w:left="360"/>
         <w:rPr>
           <w:rFonts w:eastAsiaTheme="minorEastAsia" w:cstheme="minorHAnsi"/>
           <w:color w:val="0D0D0D" w:themeColor="text1" w:themeTint="F2"/>
@@ -4674,7 +5459,7 @@
               <w:rFonts w:ascii="Cambria Math" w:hAnsi="Cambria Math" w:cstheme="minorHAnsi"/>
               <w:color w:val="0D0D0D" w:themeColor="text1" w:themeTint="F2"/>
             </w:rPr>
-            <m:t xml:space="preserve"> π</m:t>
+            <m:t>π</m:t>
           </m:r>
           <m:d>
             <m:dPr>
@@ -4694,30 +5479,31 @@
                   <w:rFonts w:ascii="Cambria Math" w:hAnsi="Cambria Math" w:cstheme="minorHAnsi"/>
                   <w:color w:val="0D0D0D" w:themeColor="text1" w:themeTint="F2"/>
                 </w:rPr>
-                <m:t>i,j,X</m:t>
+                <m:t>1</m:t>
+              </m:r>
+              <m:r>
+                <w:rPr>
+                  <w:rFonts w:ascii="Cambria Math" w:hAnsi="Cambria Math" w:cstheme="minorHAnsi"/>
+                  <w:color w:val="0D0D0D" w:themeColor="text1" w:themeTint="F2"/>
+                </w:rPr>
+                <m:t>,</m:t>
+              </m:r>
+              <m:r>
+                <w:rPr>
+                  <w:rFonts w:ascii="Cambria Math" w:hAnsi="Cambria Math" w:cstheme="minorHAnsi"/>
+                  <w:color w:val="0D0D0D" w:themeColor="text1" w:themeTint="F2"/>
+                </w:rPr>
+                <m:t>l+1</m:t>
+              </m:r>
+              <m:r>
+                <w:rPr>
+                  <w:rFonts w:ascii="Cambria Math" w:hAnsi="Cambria Math" w:cstheme="minorHAnsi"/>
+                  <w:color w:val="0D0D0D" w:themeColor="text1" w:themeTint="F2"/>
+                </w:rPr>
+                <m:t>,X</m:t>
               </m:r>
             </m:e>
           </m:d>
-          <m:r>
-            <w:rPr>
-              <w:rFonts w:ascii="Cambria Math" w:hAnsi="Cambria Math" w:cstheme="minorHAnsi"/>
-              <w:color w:val="0D0D0D" w:themeColor="text1" w:themeTint="F2"/>
-            </w:rPr>
-            <m:t>=</m:t>
-          </m:r>
-        </m:oMath>
-      </m:oMathPara>
-    </w:p>
-    <w:p>
-      <w:pPr>
-        <w:spacing w:line="360" w:lineRule="auto"/>
-        <w:rPr>
-          <w:rFonts w:eastAsiaTheme="minorEastAsia" w:cstheme="minorHAnsi"/>
-          <w:color w:val="0D0D0D" w:themeColor="text1" w:themeTint="F2"/>
-        </w:rPr>
-      </w:pPr>
-      <m:oMathPara>
-        <m:oMath>
           <m:r>
             <w:rPr>
               <w:rFonts w:ascii="Cambria Math" w:hAnsi="Cambria Math" w:cstheme="minorHAnsi"/>
@@ -4838,7 +5624,28 @@
                       <w:rFonts w:ascii="Cambria Math" w:hAnsi="Cambria Math" w:cstheme="minorHAnsi"/>
                       <w:color w:val="0D0D0D" w:themeColor="text1" w:themeTint="F2"/>
                     </w:rPr>
-                    <m:t>i,j-1,Y</m:t>
+                    <m:t>1</m:t>
+                  </m:r>
+                  <m:r>
+                    <w:rPr>
+                      <w:rFonts w:ascii="Cambria Math" w:hAnsi="Cambria Math" w:cstheme="minorHAnsi"/>
+                      <w:color w:val="0D0D0D" w:themeColor="text1" w:themeTint="F2"/>
+                    </w:rPr>
+                    <m:t>,</m:t>
+                  </m:r>
+                  <m:r>
+                    <w:rPr>
+                      <w:rFonts w:ascii="Cambria Math" w:hAnsi="Cambria Math" w:cstheme="minorHAnsi"/>
+                      <w:color w:val="0D0D0D" w:themeColor="text1" w:themeTint="F2"/>
+                    </w:rPr>
+                    <m:t>l</m:t>
+                  </m:r>
+                  <m:r>
+                    <w:rPr>
+                      <w:rFonts w:ascii="Cambria Math" w:hAnsi="Cambria Math" w:cstheme="minorHAnsi"/>
+                      <w:color w:val="0D0D0D" w:themeColor="text1" w:themeTint="F2"/>
+                    </w:rPr>
+                    <m:t>,Y</m:t>
                   </m:r>
                 </m:e>
               </m:d>
@@ -4867,7 +5674,28 @@
                       <w:rFonts w:ascii="Cambria Math" w:hAnsi="Cambria Math" w:cstheme="minorHAnsi"/>
                       <w:color w:val="0D0D0D" w:themeColor="text1" w:themeTint="F2"/>
                     </w:rPr>
-                    <m:t>j,   j,   Z</m:t>
+                    <m:t>l+1</m:t>
+                  </m:r>
+                  <m:r>
+                    <w:rPr>
+                      <w:rFonts w:ascii="Cambria Math" w:hAnsi="Cambria Math" w:cstheme="minorHAnsi"/>
+                      <w:color w:val="0D0D0D" w:themeColor="text1" w:themeTint="F2"/>
+                    </w:rPr>
+                    <m:t xml:space="preserve">,   </m:t>
+                  </m:r>
+                  <m:r>
+                    <w:rPr>
+                      <w:rFonts w:ascii="Cambria Math" w:hAnsi="Cambria Math" w:cstheme="minorHAnsi"/>
+                      <w:color w:val="0D0D0D" w:themeColor="text1" w:themeTint="F2"/>
+                    </w:rPr>
+                    <m:t>l+1</m:t>
+                  </m:r>
+                  <m:r>
+                    <w:rPr>
+                      <w:rFonts w:ascii="Cambria Math" w:hAnsi="Cambria Math" w:cstheme="minorHAnsi"/>
+                      <w:color w:val="0D0D0D" w:themeColor="text1" w:themeTint="F2"/>
+                    </w:rPr>
+                    <m:t>,   Z</m:t>
                   </m:r>
                 </m:e>
               </m:d>
@@ -4887,22 +5715,8 @@
               <w:rFonts w:ascii="Cambria Math" w:hAnsi="Cambria Math" w:cstheme="minorHAnsi"/>
               <w:color w:val="0D0D0D" w:themeColor="text1" w:themeTint="F2"/>
             </w:rPr>
-            <m:t xml:space="preserve">= </m:t>
+            <m:t>=</m:t>
           </m:r>
-        </m:oMath>
-      </m:oMathPara>
-    </w:p>
-    <w:p>
-      <w:pPr>
-        <w:spacing w:line="360" w:lineRule="auto"/>
-        <w:jc w:val="center"/>
-        <w:rPr>
-          <w:rFonts w:eastAsiaTheme="minorEastAsia" w:cstheme="minorHAnsi"/>
-          <w:color w:val="0D0D0D" w:themeColor="text1" w:themeTint="F2"/>
-        </w:rPr>
-      </w:pPr>
-      <m:oMathPara>
-        <m:oMath>
           <m:r>
             <w:rPr>
               <w:rFonts w:ascii="Cambria Math" w:hAnsi="Cambria Math" w:cstheme="minorHAnsi"/>
@@ -5023,7 +5837,28 @@
                       <w:rFonts w:ascii="Cambria Math" w:hAnsi="Cambria Math" w:cstheme="minorHAnsi"/>
                       <w:color w:val="0D0D0D" w:themeColor="text1" w:themeTint="F2"/>
                     </w:rPr>
-                    <m:t>i,j-1,Y</m:t>
+                    <m:t>1</m:t>
+                  </m:r>
+                  <m:r>
+                    <w:rPr>
+                      <w:rFonts w:ascii="Cambria Math" w:hAnsi="Cambria Math" w:cstheme="minorHAnsi"/>
+                      <w:color w:val="0D0D0D" w:themeColor="text1" w:themeTint="F2"/>
+                    </w:rPr>
+                    <m:t>,</m:t>
+                  </m:r>
+                  <m:r>
+                    <w:rPr>
+                      <w:rFonts w:ascii="Cambria Math" w:hAnsi="Cambria Math" w:cstheme="minorHAnsi"/>
+                      <w:color w:val="0D0D0D" w:themeColor="text1" w:themeTint="F2"/>
+                    </w:rPr>
+                    <m:t>l</m:t>
+                  </m:r>
+                  <m:r>
+                    <w:rPr>
+                      <w:rFonts w:ascii="Cambria Math" w:hAnsi="Cambria Math" w:cstheme="minorHAnsi"/>
+                      <w:color w:val="0D0D0D" w:themeColor="text1" w:themeTint="F2"/>
+                    </w:rPr>
+                    <m:t>,Y</m:t>
                   </m:r>
                 </m:e>
               </m:d>
@@ -5081,7 +5916,7 @@
                           <w:rFonts w:ascii="Cambria Math" w:hAnsi="Cambria Math" w:cstheme="minorHAnsi"/>
                           <w:color w:val="0D0D0D" w:themeColor="text1" w:themeTint="F2"/>
                         </w:rPr>
-                        <m:t>j</m:t>
+                        <m:t>l+1</m:t>
                       </m:r>
                     </m:sub>
                   </m:sSub>
@@ -5103,7 +5938,13 @@
     </w:p>
     <w:p>
       <w:pPr>
+        <w:pStyle w:val="a5"/>
+        <w:numPr>
+          <w:ilvl w:val="0"/>
+          <w:numId w:val="3"/>
+        </w:numPr>
         <w:bidi/>
+        <w:spacing w:line="360" w:lineRule="auto"/>
         <w:rPr>
           <w:rFonts w:ascii="David" w:hAnsi="David" w:cs="David"/>
           <w:sz w:val="24"/>
@@ -5118,7 +5959,15 @@
           <w:szCs w:val="24"/>
           <w:rtl/>
         </w:rPr>
-        <w:t xml:space="preserve">אם כן, זוהי בעצם הנוסחא הרקורסיבית החדשה שלנו, כאשר </w:t>
+        <w:t>באופן דומה, יש לעדכן את טבלת ה</w:t>
+      </w:r>
+      <w:r>
+        <w:rPr>
+          <w:rFonts w:ascii="David" w:hAnsi="David" w:cs="David"/>
+          <w:sz w:val="24"/>
+          <w:szCs w:val="24"/>
+        </w:rPr>
+        <w:t>back pointers</w:t>
       </w:r>
       <w:r>
         <w:rPr>
@@ -5127,41 +5976,668 @@
           <w:szCs w:val="24"/>
           <w:rtl/>
         </w:rPr>
-        <w:t>המעבר במקרה הזה בין השורה הראשונה לשנייה</w:t>
-      </w:r>
-      <w:r>
-        <w:rPr>
-          <w:rFonts w:ascii="David" w:hAnsi="David" w:cs="David" w:hint="cs"/>
-          <w:sz w:val="24"/>
-          <w:szCs w:val="24"/>
-          <w:rtl/>
-        </w:rPr>
-        <w:t>, ובין השורה השנייה לשלישית,</w:t>
-      </w:r>
-      <w:r>
-        <w:rPr>
-          <w:rFonts w:ascii="David" w:hAnsi="David" w:cs="David" w:hint="cs"/>
-          <w:sz w:val="24"/>
-          <w:szCs w:val="24"/>
-          <w:rtl/>
-        </w:rPr>
-        <w:t xml:space="preserve"> נובע ישירות </w:t>
-      </w:r>
-      <w:r>
-        <w:rPr>
-          <w:rFonts w:ascii="David" w:hAnsi="David" w:cs="David" w:hint="cs"/>
-          <w:sz w:val="24"/>
-          <w:szCs w:val="24"/>
-          <w:rtl/>
-        </w:rPr>
-        <w:t xml:space="preserve">מההסבר לעיל. </w:t>
+        <w:t>.</w:t>
       </w:r>
     </w:p>
     <w:p>
       <w:pPr>
         <w:bidi/>
+        <w:spacing w:line="360" w:lineRule="auto"/>
+        <w:rPr>
+          <w:rFonts w:ascii="David" w:hAnsi="David" w:cs="David" w:hint="cs"/>
+          <w:color w:val="FF0000"/>
+          <w:sz w:val="24"/>
+          <w:szCs w:val="24"/>
+          <w:rtl/>
+        </w:rPr>
+      </w:pPr>
+      <w:r>
+        <w:rPr>
+          <w:rFonts w:ascii="David" w:hAnsi="David" w:cs="David" w:hint="cs"/>
+          <w:color w:val="FF0000"/>
+          <w:sz w:val="24"/>
+          <w:szCs w:val="24"/>
+          <w:rtl/>
+        </w:rPr>
+        <w:t xml:space="preserve">כתבת </w:t>
+      </w:r>
+      <w:r>
         <w:rPr>
           <w:rFonts w:ascii="David" w:hAnsi="David" w:cs="David"/>
+          <w:color w:val="FF0000"/>
+          <w:sz w:val="24"/>
+          <w:szCs w:val="24"/>
+        </w:rPr>
+        <w:t>I</w:t>
+      </w:r>
+      <w:r>
+        <w:rPr>
+          <w:rFonts w:ascii="David" w:hAnsi="David" w:cs="David" w:hint="cs"/>
+          <w:color w:val="FF0000"/>
+          <w:sz w:val="24"/>
+          <w:szCs w:val="24"/>
+          <w:rtl/>
+        </w:rPr>
+        <w:t xml:space="preserve"> </w:t>
+      </w:r>
+      <w:proofErr w:type="spellStart"/>
+      <w:r>
+        <w:rPr>
+          <w:rFonts w:ascii="David" w:hAnsi="David" w:cs="David" w:hint="cs"/>
+          <w:color w:val="FF0000"/>
+          <w:sz w:val="24"/>
+          <w:szCs w:val="24"/>
+          <w:rtl/>
+        </w:rPr>
+        <w:t>בנוסחא</w:t>
+      </w:r>
+      <w:proofErr w:type="spellEnd"/>
+      <w:r>
+        <w:rPr>
+          <w:rFonts w:ascii="David" w:hAnsi="David" w:cs="David" w:hint="cs"/>
+          <w:color w:val="FF0000"/>
+          <w:sz w:val="24"/>
+          <w:szCs w:val="24"/>
+          <w:rtl/>
+        </w:rPr>
+        <w:t xml:space="preserve"> אבל לדעתי זה 1.</w:t>
+      </w:r>
+    </w:p>
+    <w:p>
+      <w:pPr>
+        <w:bidi/>
+        <w:spacing w:line="360" w:lineRule="auto"/>
+        <w:rPr>
+          <w:rFonts w:ascii="David" w:hAnsi="David" w:cs="David"/>
+          <w:color w:val="00B0F0"/>
+          <w:sz w:val="24"/>
+          <w:szCs w:val="24"/>
+          <w:rtl/>
+        </w:rPr>
+      </w:pPr>
+      <w:r>
+        <w:rPr>
+          <w:rFonts w:ascii="David" w:hAnsi="David" w:cs="David" w:hint="cs"/>
+          <w:color w:val="00B0F0"/>
+          <w:sz w:val="24"/>
+          <w:szCs w:val="24"/>
+          <w:rtl/>
+        </w:rPr>
+        <w:t>נ</w:t>
+      </w:r>
+      <w:r>
+        <w:rPr>
+          <w:rFonts w:ascii="David" w:hAnsi="David" w:cs="David" w:hint="cs"/>
+          <w:color w:val="00B0F0"/>
+          <w:sz w:val="24"/>
+          <w:szCs w:val="24"/>
+          <w:rtl/>
+        </w:rPr>
+        <w:t>סתכל על הנתון במקרה הזה, לפיו האורך של כל ענף ימני בעץ הינו בהכרח</w:t>
+      </w:r>
+      <w:r>
+        <w:rPr>
+          <w:rFonts w:ascii="David" w:hAnsi="David" w:cs="David" w:hint="cs"/>
+          <w:color w:val="00B0F0"/>
+          <w:sz w:val="24"/>
+          <w:szCs w:val="24"/>
+          <w:rtl/>
+        </w:rPr>
+        <w:t xml:space="preserve"> </w:t>
+      </w:r>
+      <w:r>
+        <w:rPr>
+          <w:rFonts w:ascii="David" w:hAnsi="David" w:cs="David" w:hint="cs"/>
+          <w:color w:val="00B0F0"/>
+          <w:sz w:val="24"/>
+          <w:szCs w:val="24"/>
+          <w:rtl/>
+        </w:rPr>
+        <w:t>1</w:t>
+      </w:r>
+      <w:r>
+        <w:rPr>
+          <w:rFonts w:ascii="David" w:hAnsi="David" w:cs="David" w:hint="cs"/>
+          <w:color w:val="00B0F0"/>
+          <w:sz w:val="24"/>
+          <w:szCs w:val="24"/>
+          <w:rtl/>
+        </w:rPr>
+        <w:t>, כפי שהוגדר בשאלה, "</w:t>
+      </w:r>
+      <w:r>
+        <w:rPr>
+          <w:rFonts w:ascii="David" w:hAnsi="David" w:cs="David"/>
+          <w:color w:val="00B0F0"/>
+          <w:sz w:val="24"/>
+          <w:szCs w:val="24"/>
+        </w:rPr>
+        <w:t>directly into a terminal symbol</w:t>
+      </w:r>
+      <w:r>
+        <w:rPr>
+          <w:rFonts w:ascii="David" w:hAnsi="David" w:cs="David" w:hint="cs"/>
+          <w:color w:val="00B0F0"/>
+          <w:sz w:val="24"/>
+          <w:szCs w:val="24"/>
+          <w:rtl/>
+        </w:rPr>
+        <w:t>"</w:t>
+      </w:r>
+      <w:r>
+        <w:rPr>
+          <w:rFonts w:ascii="David" w:hAnsi="David" w:cs="David" w:hint="cs"/>
+          <w:color w:val="00B0F0"/>
+          <w:sz w:val="24"/>
+          <w:szCs w:val="24"/>
+          <w:rtl/>
+        </w:rPr>
+        <w:t xml:space="preserve">. </w:t>
+      </w:r>
+      <w:r>
+        <w:rPr>
+          <w:rFonts w:ascii="David" w:hAnsi="David" w:cs="David" w:hint="cs"/>
+          <w:color w:val="00B0F0"/>
+          <w:sz w:val="24"/>
+          <w:szCs w:val="24"/>
+          <w:rtl/>
+        </w:rPr>
+        <w:t>על כן, אם נסתכל על משפט, ועל המילה ה-</w:t>
+      </w:r>
+      <w:r>
+        <w:rPr>
+          <w:rFonts w:ascii="David" w:hAnsi="David" w:cs="David"/>
+          <w:color w:val="00B0F0"/>
+          <w:sz w:val="24"/>
+          <w:szCs w:val="24"/>
+        </w:rPr>
+        <w:t>j</w:t>
+      </w:r>
+      <w:r>
+        <w:rPr>
+          <w:rFonts w:ascii="David" w:hAnsi="David" w:cs="David" w:hint="cs"/>
+          <w:color w:val="00B0F0"/>
+          <w:sz w:val="24"/>
+          <w:szCs w:val="24"/>
+          <w:rtl/>
+        </w:rPr>
+        <w:t xml:space="preserve"> במשפט.</w:t>
+      </w:r>
+      <w:r>
+        <w:rPr>
+          <w:rFonts w:ascii="David" w:hAnsi="David" w:cs="David"/>
+          <w:color w:val="00B0F0"/>
+          <w:sz w:val="24"/>
+          <w:szCs w:val="24"/>
+          <w:rtl/>
+        </w:rPr>
+        <w:br/>
+      </w:r>
+      <w:proofErr w:type="spellStart"/>
+      <w:r>
+        <w:rPr>
+          <w:rFonts w:ascii="David" w:hAnsi="David" w:cs="David" w:hint="cs"/>
+          <w:color w:val="00B0F0"/>
+          <w:sz w:val="24"/>
+          <w:szCs w:val="24"/>
+          <w:rtl/>
+        </w:rPr>
+        <w:t>הנוסחא</w:t>
+      </w:r>
+      <w:proofErr w:type="spellEnd"/>
+      <w:r>
+        <w:rPr>
+          <w:rFonts w:ascii="David" w:hAnsi="David" w:cs="David" w:hint="cs"/>
+          <w:color w:val="00B0F0"/>
+          <w:sz w:val="24"/>
+          <w:szCs w:val="24"/>
+          <w:rtl/>
+        </w:rPr>
+        <w:t xml:space="preserve"> המקורית הינה:</w:t>
+      </w:r>
+    </w:p>
+    <w:p>
+      <w:pPr>
+        <w:bidi/>
+        <w:spacing w:line="360" w:lineRule="auto"/>
+        <w:rPr>
+          <w:rFonts w:ascii="David" w:hAnsi="David" w:cs="David"/>
+          <w:color w:val="00B0F0"/>
+          <w:sz w:val="24"/>
+          <w:szCs w:val="24"/>
+          <w:rtl/>
+        </w:rPr>
+      </w:pPr>
+      <w:r>
+        <w:rPr>
+          <w:rFonts w:ascii="David" w:hAnsi="David" w:cs="David"/>
+          <w:noProof/>
+          <w:color w:val="00B0F0"/>
+          <w:sz w:val="24"/>
+          <w:szCs w:val="24"/>
+          <w:rtl/>
+        </w:rPr>
+        <w:drawing>
+          <wp:inline distT="0" distB="0" distL="0" distR="0" wp14:anchorId="21EE2FB2" wp14:editId="27F01670">
+            <wp:extent cx="5943600" cy="558165"/>
+            <wp:effectExtent l="0" t="0" r="0" b="0"/>
+            <wp:docPr id="1" name="Picture 1"/>
+            <wp:cNvGraphicFramePr>
+              <a:graphicFrameLocks xmlns:a="http://schemas.openxmlformats.org/drawingml/2006/main" noChangeAspect="1"/>
+            </wp:cNvGraphicFramePr>
+            <a:graphic xmlns:a="http://schemas.openxmlformats.org/drawingml/2006/main">
+              <a:graphicData uri="http://schemas.openxmlformats.org/drawingml/2006/picture">
+                <pic:pic xmlns:pic="http://schemas.openxmlformats.org/drawingml/2006/picture">
+                  <pic:nvPicPr>
+                    <pic:cNvPr id="1" name=""/>
+                    <pic:cNvPicPr/>
+                  </pic:nvPicPr>
+                  <pic:blipFill>
+                    <a:blip r:embed="rId7"/>
+                    <a:stretch>
+                      <a:fillRect/>
+                    </a:stretch>
+                  </pic:blipFill>
+                  <pic:spPr>
+                    <a:xfrm>
+                      <a:off x="0" y="0"/>
+                      <a:ext cx="5943600" cy="558165"/>
+                    </a:xfrm>
+                    <a:prstGeom prst="rect">
+                      <a:avLst/>
+                    </a:prstGeom>
+                  </pic:spPr>
+                </pic:pic>
+              </a:graphicData>
+            </a:graphic>
+          </wp:inline>
+        </w:drawing>
+      </w:r>
+    </w:p>
+    <w:p>
+      <w:pPr>
+        <w:bidi/>
+        <w:spacing w:line="360" w:lineRule="auto"/>
+        <w:rPr>
+          <w:rFonts w:ascii="David" w:hAnsi="David" w:cs="David"/>
+          <w:i/>
+          <w:color w:val="00B0F0"/>
+          <w:sz w:val="24"/>
+          <w:szCs w:val="24"/>
+          <w:rtl/>
+        </w:rPr>
+      </w:pPr>
+      <w:r>
+        <w:rPr>
+          <w:rFonts w:ascii="David" w:hAnsi="David" w:cs="David" w:hint="cs"/>
+          <w:color w:val="00B0F0"/>
+          <w:sz w:val="24"/>
+          <w:szCs w:val="24"/>
+          <w:rtl/>
+        </w:rPr>
+        <w:t xml:space="preserve">עתה נשתמש בנתון של השאלה, ונבין כי הביטוי שלנו בעצם </w:t>
+      </w:r>
+      <w:r>
+        <w:rPr>
+          <w:rFonts w:ascii="David" w:hAnsi="David" w:cs="David" w:hint="cs"/>
+          <w:color w:val="00B0F0"/>
+          <w:sz w:val="24"/>
+          <w:szCs w:val="24"/>
+          <w:rtl/>
+        </w:rPr>
+        <w:t>י</w:t>
+      </w:r>
+      <w:r>
+        <w:rPr>
+          <w:rFonts w:ascii="David" w:hAnsi="David" w:cs="David" w:hint="cs"/>
+          <w:color w:val="00B0F0"/>
+          <w:sz w:val="24"/>
+          <w:szCs w:val="24"/>
+          <w:rtl/>
+        </w:rPr>
+        <w:t>שתנה</w:t>
+      </w:r>
+      <w:r>
+        <w:rPr>
+          <w:rFonts w:ascii="David" w:hAnsi="David" w:cs="David" w:hint="cs"/>
+          <w:color w:val="00B0F0"/>
+          <w:sz w:val="24"/>
+          <w:szCs w:val="24"/>
+          <w:rtl/>
+        </w:rPr>
+        <w:t>.</w:t>
+      </w:r>
+      <w:r>
+        <w:rPr>
+          <w:rFonts w:ascii="David" w:hAnsi="David" w:cs="David" w:hint="cs"/>
+          <w:color w:val="00B0F0"/>
+          <w:sz w:val="24"/>
+          <w:szCs w:val="24"/>
+          <w:rtl/>
+        </w:rPr>
+        <w:t xml:space="preserve"> אנו יודעים תמיד כי הענף הימני עתיד להיות </w:t>
+      </w:r>
+      <w:r>
+        <w:rPr>
+          <w:rFonts w:ascii="David" w:hAnsi="David" w:cs="David"/>
+          <w:color w:val="00B0F0"/>
+          <w:sz w:val="24"/>
+          <w:szCs w:val="24"/>
+        </w:rPr>
+        <w:t>terminal symbol</w:t>
+      </w:r>
+      <w:r>
+        <w:rPr>
+          <w:rFonts w:ascii="David" w:hAnsi="David" w:cs="David" w:hint="cs"/>
+          <w:color w:val="00B0F0"/>
+          <w:sz w:val="24"/>
+          <w:szCs w:val="24"/>
+          <w:rtl/>
+        </w:rPr>
+        <w:t xml:space="preserve">. אם כן, </w:t>
+      </w:r>
+      <w:r>
+        <w:rPr>
+          <w:rFonts w:ascii="David" w:hAnsi="David" w:cs="David" w:hint="cs"/>
+          <w:color w:val="00B0F0"/>
+          <w:sz w:val="24"/>
+          <w:szCs w:val="24"/>
+          <w:rtl/>
+        </w:rPr>
+        <w:t>אם קודם הסתכלנו על ביטוי כללי</w:t>
+      </w:r>
+      <w:r>
+        <w:rPr>
+          <w:rFonts w:ascii="David" w:hAnsi="David" w:cs="David" w:hint="cs"/>
+          <w:color w:val="00B0F0"/>
+          <w:sz w:val="24"/>
+          <w:szCs w:val="24"/>
+          <w:rtl/>
+        </w:rPr>
+        <w:t xml:space="preserve"> </w:t>
+      </w:r>
+      <m:oMath>
+        <m:r>
+          <w:rPr>
+            <w:rFonts w:ascii="Cambria Math" w:hAnsi="Cambria Math" w:cs="David"/>
+            <w:color w:val="00B0F0"/>
+            <w:sz w:val="24"/>
+            <w:szCs w:val="24"/>
+          </w:rPr>
+          <m:t>π(s+1, j, Z)</m:t>
+        </m:r>
+      </m:oMath>
+      <w:r>
+        <w:rPr>
+          <w:rFonts w:ascii="David" w:eastAsiaTheme="minorEastAsia" w:hAnsi="David" w:cs="David"/>
+          <w:color w:val="00B0F0"/>
+          <w:sz w:val="24"/>
+          <w:szCs w:val="24"/>
+        </w:rPr>
+        <w:t xml:space="preserve"> </w:t>
+      </w:r>
+      <w:r>
+        <w:rPr>
+          <w:rFonts w:ascii="David" w:eastAsiaTheme="minorEastAsia" w:hAnsi="David" w:cs="David" w:hint="cs"/>
+          <w:color w:val="00B0F0"/>
+          <w:sz w:val="24"/>
+          <w:szCs w:val="24"/>
+          <w:rtl/>
+        </w:rPr>
+        <w:t>, עתה</w:t>
+      </w:r>
+      <w:r>
+        <w:rPr>
+          <w:rFonts w:ascii="David" w:eastAsiaTheme="minorEastAsia" w:hAnsi="David" w:cs="David" w:hint="cs"/>
+          <w:color w:val="00B0F0"/>
+          <w:sz w:val="24"/>
+          <w:szCs w:val="24"/>
+          <w:rtl/>
+        </w:rPr>
+        <w:t xml:space="preserve"> אנו יודעים בהכרח </w:t>
+      </w:r>
+      <w:r>
+        <w:rPr>
+          <w:rFonts w:ascii="David" w:eastAsiaTheme="minorEastAsia" w:hAnsi="David" w:cs="David" w:hint="cs"/>
+          <w:color w:val="00B0F0"/>
+          <w:sz w:val="24"/>
+          <w:szCs w:val="24"/>
+          <w:rtl/>
+        </w:rPr>
+        <w:lastRenderedPageBreak/>
+        <w:t xml:space="preserve">שמה שיבחר הוא </w:t>
+      </w:r>
+      <w:r>
+        <w:rPr>
+          <w:rFonts w:ascii="David" w:eastAsiaTheme="minorEastAsia" w:hAnsi="David" w:cs="David"/>
+          <w:color w:val="00B0F0"/>
+          <w:sz w:val="24"/>
+          <w:szCs w:val="24"/>
+        </w:rPr>
+        <w:t>terminal symbol</w:t>
+      </w:r>
+      <w:r>
+        <w:rPr>
+          <w:rFonts w:ascii="David" w:eastAsiaTheme="minorEastAsia" w:hAnsi="David" w:cs="David" w:hint="cs"/>
+          <w:color w:val="00B0F0"/>
+          <w:sz w:val="24"/>
+          <w:szCs w:val="24"/>
+          <w:rtl/>
+        </w:rPr>
+        <w:t xml:space="preserve"> עבור הענף הימני, לכן בעצם נוכל להסתכל על </w:t>
+      </w:r>
+      <m:oMath>
+        <m:r>
+          <w:rPr>
+            <w:rFonts w:ascii="Cambria Math" w:eastAsiaTheme="minorEastAsia" w:hAnsi="Cambria Math" w:cs="David"/>
+            <w:color w:val="00B0F0"/>
+            <w:sz w:val="24"/>
+            <w:szCs w:val="24"/>
+          </w:rPr>
+          <m:t>π(j,j,Z)</m:t>
+        </m:r>
+      </m:oMath>
+      <w:r>
+        <w:rPr>
+          <w:rFonts w:ascii="David" w:eastAsiaTheme="minorEastAsia" w:hAnsi="David" w:cs="David"/>
+          <w:color w:val="00B0F0"/>
+          <w:sz w:val="24"/>
+          <w:szCs w:val="24"/>
+        </w:rPr>
+        <w:t xml:space="preserve"> </w:t>
+      </w:r>
+      <w:r>
+        <w:rPr>
+          <w:rFonts w:ascii="David" w:eastAsiaTheme="minorEastAsia" w:hAnsi="David" w:cs="David" w:hint="cs"/>
+          <w:color w:val="00B0F0"/>
+          <w:sz w:val="24"/>
+          <w:szCs w:val="24"/>
+          <w:rtl/>
+        </w:rPr>
+        <w:t>אוטומטית</w:t>
+      </w:r>
+      <w:r>
+        <w:rPr>
+          <w:rFonts w:ascii="David" w:eastAsiaTheme="minorEastAsia" w:hAnsi="David" w:cs="David" w:hint="cs"/>
+          <w:color w:val="00B0F0"/>
+          <w:sz w:val="24"/>
+          <w:szCs w:val="24"/>
+          <w:rtl/>
+        </w:rPr>
+        <w:t>. אם נסמן את המילה ה-</w:t>
+      </w:r>
+      <w:r>
+        <w:rPr>
+          <w:rFonts w:ascii="David" w:eastAsiaTheme="minorEastAsia" w:hAnsi="David" w:cs="David"/>
+          <w:color w:val="00B0F0"/>
+          <w:sz w:val="24"/>
+          <w:szCs w:val="24"/>
+        </w:rPr>
+        <w:t>j</w:t>
+      </w:r>
+      <w:r>
+        <w:rPr>
+          <w:rFonts w:ascii="David" w:eastAsiaTheme="minorEastAsia" w:hAnsi="David" w:cs="David" w:hint="cs"/>
+          <w:color w:val="00B0F0"/>
+          <w:sz w:val="24"/>
+          <w:szCs w:val="24"/>
+          <w:rtl/>
+        </w:rPr>
+        <w:t xml:space="preserve"> במשפט ב- </w:t>
+      </w:r>
+      <m:oMath>
+        <m:sSub>
+          <m:sSubPr>
+            <m:ctrlPr>
+              <w:rPr>
+                <w:rFonts w:ascii="Cambria Math" w:eastAsiaTheme="minorEastAsia" w:hAnsi="Cambria Math" w:cs="David"/>
+                <w:i/>
+                <w:color w:val="00B0F0"/>
+                <w:sz w:val="24"/>
+                <w:szCs w:val="24"/>
+              </w:rPr>
+            </m:ctrlPr>
+          </m:sSubPr>
+          <m:e>
+            <m:r>
+              <w:rPr>
+                <w:rFonts w:ascii="Cambria Math" w:eastAsiaTheme="minorEastAsia" w:hAnsi="Cambria Math" w:cs="David"/>
+                <w:color w:val="00B0F0"/>
+                <w:sz w:val="24"/>
+                <w:szCs w:val="24"/>
+              </w:rPr>
+              <m:t>w</m:t>
+            </m:r>
+          </m:e>
+          <m:sub>
+            <m:r>
+              <w:rPr>
+                <w:rFonts w:ascii="Cambria Math" w:eastAsiaTheme="minorEastAsia" w:hAnsi="Cambria Math" w:cs="David"/>
+                <w:color w:val="00B0F0"/>
+                <w:sz w:val="24"/>
+                <w:szCs w:val="24"/>
+              </w:rPr>
+              <m:t>j</m:t>
+            </m:r>
+          </m:sub>
+        </m:sSub>
+      </m:oMath>
+      <w:r>
+        <w:rPr>
+          <w:rFonts w:ascii="David" w:eastAsiaTheme="minorEastAsia" w:hAnsi="David" w:cs="David" w:hint="cs"/>
+          <w:color w:val="00B0F0"/>
+          <w:sz w:val="24"/>
+          <w:szCs w:val="24"/>
+          <w:rtl/>
+        </w:rPr>
+        <w:t xml:space="preserve">, אז בעצם מדובר </w:t>
+      </w:r>
+      <m:oMath>
+        <m:r>
+          <w:rPr>
+            <w:rFonts w:ascii="Cambria Math" w:eastAsiaTheme="minorEastAsia" w:hAnsi="Cambria Math" w:cs="David"/>
+            <w:color w:val="00B0F0"/>
+            <w:sz w:val="24"/>
+            <w:szCs w:val="24"/>
+          </w:rPr>
+          <m:t>π</m:t>
+        </m:r>
+        <m:d>
+          <m:dPr>
+            <m:ctrlPr>
+              <w:rPr>
+                <w:rFonts w:ascii="Cambria Math" w:eastAsiaTheme="minorEastAsia" w:hAnsi="Cambria Math" w:cs="David"/>
+                <w:i/>
+                <w:color w:val="00B0F0"/>
+                <w:sz w:val="24"/>
+                <w:szCs w:val="24"/>
+              </w:rPr>
+            </m:ctrlPr>
+          </m:dPr>
+          <m:e>
+            <m:r>
+              <w:rPr>
+                <w:rFonts w:ascii="Cambria Math" w:eastAsiaTheme="minorEastAsia" w:hAnsi="Cambria Math" w:cs="David"/>
+                <w:color w:val="00B0F0"/>
+                <w:sz w:val="24"/>
+                <w:szCs w:val="24"/>
+              </w:rPr>
+              <m:t>j,j,Z</m:t>
+            </m:r>
+          </m:e>
+        </m:d>
+        <m:r>
+          <w:rPr>
+            <w:rFonts w:ascii="Cambria Math" w:eastAsiaTheme="minorEastAsia" w:hAnsi="Cambria Math" w:cs="David"/>
+            <w:color w:val="00B0F0"/>
+            <w:sz w:val="24"/>
+            <w:szCs w:val="24"/>
+          </w:rPr>
+          <m:t>=q(Z→</m:t>
+        </m:r>
+        <m:sSub>
+          <m:sSubPr>
+            <m:ctrlPr>
+              <w:rPr>
+                <w:rFonts w:ascii="Cambria Math" w:eastAsiaTheme="minorEastAsia" w:hAnsi="Cambria Math" w:cs="David"/>
+                <w:i/>
+                <w:color w:val="00B0F0"/>
+                <w:sz w:val="24"/>
+                <w:szCs w:val="24"/>
+              </w:rPr>
+            </m:ctrlPr>
+          </m:sSubPr>
+          <m:e>
+            <m:r>
+              <w:rPr>
+                <w:rFonts w:ascii="Cambria Math" w:eastAsiaTheme="minorEastAsia" w:hAnsi="Cambria Math" w:cs="David"/>
+                <w:color w:val="00B0F0"/>
+                <w:sz w:val="24"/>
+                <w:szCs w:val="24"/>
+              </w:rPr>
+              <m:t>w</m:t>
+            </m:r>
+          </m:e>
+          <m:sub>
+            <m:r>
+              <w:rPr>
+                <w:rFonts w:ascii="Cambria Math" w:eastAsiaTheme="minorEastAsia" w:hAnsi="Cambria Math" w:cs="David"/>
+                <w:color w:val="00B0F0"/>
+                <w:sz w:val="24"/>
+                <w:szCs w:val="24"/>
+              </w:rPr>
+              <m:t>j</m:t>
+            </m:r>
+          </m:sub>
+        </m:sSub>
+        <m:r>
+          <w:rPr>
+            <w:rFonts w:ascii="Cambria Math" w:eastAsiaTheme="minorEastAsia" w:hAnsi="Cambria Math" w:cs="David"/>
+            <w:color w:val="00B0F0"/>
+            <w:sz w:val="24"/>
+            <w:szCs w:val="24"/>
+          </w:rPr>
+          <m:t>)</m:t>
+        </m:r>
+      </m:oMath>
+      <w:r>
+        <w:rPr>
+          <w:rFonts w:ascii="David" w:eastAsiaTheme="minorEastAsia" w:hAnsi="David" w:cs="David" w:hint="cs"/>
+          <w:color w:val="00B0F0"/>
+          <w:sz w:val="24"/>
+          <w:szCs w:val="24"/>
+          <w:rtl/>
+        </w:rPr>
+        <w:t>. עתה נציב זאת בתוך המשוואה המקורית ונקבל:</w:t>
+      </w:r>
+    </w:p>
+    <w:p>
+      <w:pPr>
+        <w:bidi/>
+        <w:spacing w:line="360" w:lineRule="auto"/>
+        <w:rPr>
+          <w:rFonts w:ascii="David" w:hAnsi="David" w:cs="David"/>
+          <w:color w:val="00B0F0"/>
           <w:sz w:val="24"/>
           <w:szCs w:val="24"/>
           <w:rtl/>
@@ -5173,6 +6649,90 @@
         <w:bidi/>
         <w:rPr>
           <w:rFonts w:ascii="David" w:hAnsi="David" w:cs="David"/>
+          <w:color w:val="00B0F0"/>
+          <w:sz w:val="24"/>
+          <w:szCs w:val="24"/>
+          <w:rtl/>
+        </w:rPr>
+      </w:pPr>
+      <w:r>
+        <w:rPr>
+          <w:rFonts w:ascii="David" w:hAnsi="David" w:cs="David" w:hint="cs"/>
+          <w:color w:val="00B0F0"/>
+          <w:sz w:val="24"/>
+          <w:szCs w:val="24"/>
+          <w:rtl/>
+        </w:rPr>
+        <w:t xml:space="preserve">אם כן, זוהי בעצם </w:t>
+      </w:r>
+      <w:proofErr w:type="spellStart"/>
+      <w:r>
+        <w:rPr>
+          <w:rFonts w:ascii="David" w:hAnsi="David" w:cs="David" w:hint="cs"/>
+          <w:color w:val="00B0F0"/>
+          <w:sz w:val="24"/>
+          <w:szCs w:val="24"/>
+          <w:rtl/>
+        </w:rPr>
+        <w:t>הנוסחא</w:t>
+      </w:r>
+      <w:proofErr w:type="spellEnd"/>
+      <w:r>
+        <w:rPr>
+          <w:rFonts w:ascii="David" w:hAnsi="David" w:cs="David" w:hint="cs"/>
+          <w:color w:val="00B0F0"/>
+          <w:sz w:val="24"/>
+          <w:szCs w:val="24"/>
+          <w:rtl/>
+        </w:rPr>
+        <w:t xml:space="preserve"> הרקורסיבית החדשה שלנו, כאשר </w:t>
+      </w:r>
+      <w:r>
+        <w:rPr>
+          <w:rFonts w:ascii="David" w:hAnsi="David" w:cs="David" w:hint="cs"/>
+          <w:color w:val="00B0F0"/>
+          <w:sz w:val="24"/>
+          <w:szCs w:val="24"/>
+          <w:rtl/>
+        </w:rPr>
+        <w:t>המעבר במקרה הזה בין השורה הראשונה לשנייה</w:t>
+      </w:r>
+      <w:r>
+        <w:rPr>
+          <w:rFonts w:ascii="David" w:hAnsi="David" w:cs="David" w:hint="cs"/>
+          <w:color w:val="00B0F0"/>
+          <w:sz w:val="24"/>
+          <w:szCs w:val="24"/>
+          <w:rtl/>
+        </w:rPr>
+        <w:t>, ובין השורה השנייה לשלישית,</w:t>
+      </w:r>
+      <w:r>
+        <w:rPr>
+          <w:rFonts w:ascii="David" w:hAnsi="David" w:cs="David" w:hint="cs"/>
+          <w:color w:val="00B0F0"/>
+          <w:sz w:val="24"/>
+          <w:szCs w:val="24"/>
+          <w:rtl/>
+        </w:rPr>
+        <w:t xml:space="preserve"> נובע ישירות </w:t>
+      </w:r>
+      <w:r>
+        <w:rPr>
+          <w:rFonts w:ascii="David" w:hAnsi="David" w:cs="David" w:hint="cs"/>
+          <w:color w:val="00B0F0"/>
+          <w:sz w:val="24"/>
+          <w:szCs w:val="24"/>
+          <w:rtl/>
+        </w:rPr>
+        <w:t xml:space="preserve">מההסבר לעיל. </w:t>
+      </w:r>
+    </w:p>
+    <w:p>
+      <w:pPr>
+        <w:bidi/>
+        <w:rPr>
+          <w:rFonts w:ascii="David" w:hAnsi="David" w:cs="David"/>
           <w:sz w:val="24"/>
           <w:szCs w:val="24"/>
           <w:rtl/>
@@ -5184,47 +6744,168 @@
         <w:bidi/>
         <w:rPr>
           <w:rFonts w:ascii="David" w:hAnsi="David" w:cs="David"/>
-          <w:b/>
-          <w:bCs/>
-          <w:sz w:val="24"/>
-          <w:szCs w:val="24"/>
-          <w:u w:val="single"/>
+          <w:sz w:val="24"/>
+          <w:szCs w:val="24"/>
           <w:rtl/>
         </w:rPr>
       </w:pPr>
-      <w:r>
-        <w:rPr>
-          <w:rFonts w:ascii="David" w:hAnsi="David" w:cs="David" w:hint="cs"/>
-          <w:b/>
-          <w:bCs/>
-          <w:sz w:val="24"/>
-          <w:szCs w:val="24"/>
-          <w:u w:val="single"/>
-          <w:rtl/>
-        </w:rPr>
-        <w:lastRenderedPageBreak/>
-        <w:t>שאלה 3</w:t>
-      </w:r>
     </w:p>
     <w:p>
       <w:pPr>
         <w:bidi/>
         <w:rPr>
           <w:rFonts w:ascii="David" w:hAnsi="David" w:cs="David"/>
-          <w:sz w:val="24"/>
-          <w:szCs w:val="24"/>
-          <w:rtl/>
+          <w:b/>
+          <w:bCs/>
+          <w:color w:val="FF0000"/>
+          <w:sz w:val="24"/>
+          <w:szCs w:val="24"/>
+          <w:u w:val="single"/>
         </w:rPr>
       </w:pPr>
       <w:r>
         <w:rPr>
           <w:rFonts w:ascii="David" w:hAnsi="David" w:cs="David" w:hint="cs"/>
+          <w:b/>
+          <w:bCs/>
+          <w:color w:val="FF0000"/>
+          <w:sz w:val="24"/>
+          <w:szCs w:val="24"/>
+          <w:u w:val="single"/>
+          <w:rtl/>
+        </w:rPr>
+        <w:t>שאלה 3</w:t>
+      </w:r>
+    </w:p>
+    <w:p>
+      <w:pPr>
+        <w:bidi/>
+        <w:rPr>
+          <w:rFonts w:ascii="David" w:hAnsi="David" w:cs="David"/>
+          <w:b/>
+          <w:bCs/>
+          <w:color w:val="FF0000"/>
+          <w:sz w:val="24"/>
+          <w:szCs w:val="24"/>
+          <w:u w:val="single"/>
+          <w:rtl/>
+        </w:rPr>
+      </w:pPr>
+      <w:r>
+        <w:rPr>
+          <w:rFonts w:ascii="David" w:hAnsi="David" w:cs="David" w:hint="cs"/>
+          <w:b/>
+          <w:bCs/>
+          <w:color w:val="FF0000"/>
+          <w:sz w:val="24"/>
+          <w:szCs w:val="24"/>
+          <w:u w:val="single"/>
+          <w:rtl/>
+        </w:rPr>
+        <w:t>מהתרגול:</w:t>
+      </w:r>
+    </w:p>
+    <w:p>
+      <w:pPr>
+        <w:bidi/>
+        <w:rPr>
+          <w:rFonts w:ascii="David" w:hAnsi="David" w:cs="David"/>
+          <w:b/>
+          <w:bCs/>
+          <w:color w:val="FF0000"/>
+          <w:sz w:val="24"/>
+          <w:szCs w:val="24"/>
+          <w:u w:val="single"/>
+          <w:rtl/>
+        </w:rPr>
+      </w:pPr>
+      <w:r>
+        <w:rPr>
+          <w:rFonts w:ascii="David" w:hAnsi="David" w:cs="David"/>
+          <w:color w:val="FF0000"/>
+          <w:sz w:val="24"/>
+          <w:szCs w:val="24"/>
+          <w:rtl/>
+        </w:rPr>
+        <w:drawing>
+          <wp:inline distT="0" distB="0" distL="0" distR="0" wp14:anchorId="7425928D" wp14:editId="1CCBFE17">
+            <wp:extent cx="3062050" cy="1206500"/>
+            <wp:effectExtent l="0" t="0" r="5080" b="0"/>
+            <wp:docPr id="8" name="תמונה 8"/>
+            <wp:cNvGraphicFramePr>
+              <a:graphicFrameLocks xmlns:a="http://schemas.openxmlformats.org/drawingml/2006/main" noChangeAspect="1"/>
+            </wp:cNvGraphicFramePr>
+            <a:graphic xmlns:a="http://schemas.openxmlformats.org/drawingml/2006/main">
+              <a:graphicData uri="http://schemas.openxmlformats.org/drawingml/2006/picture">
+                <pic:pic xmlns:pic="http://schemas.openxmlformats.org/drawingml/2006/picture">
+                  <pic:nvPicPr>
+                    <pic:cNvPr id="1" name=""/>
+                    <pic:cNvPicPr/>
+                  </pic:nvPicPr>
+                  <pic:blipFill>
+                    <a:blip r:embed="rId8"/>
+                    <a:stretch>
+                      <a:fillRect/>
+                    </a:stretch>
+                  </pic:blipFill>
+                  <pic:spPr>
+                    <a:xfrm>
+                      <a:off x="0" y="0"/>
+                      <a:ext cx="3069249" cy="1209337"/>
+                    </a:xfrm>
+                    <a:prstGeom prst="rect">
+                      <a:avLst/>
+                    </a:prstGeom>
+                  </pic:spPr>
+                </pic:pic>
+              </a:graphicData>
+            </a:graphic>
+          </wp:inline>
+        </w:drawing>
+      </w:r>
+    </w:p>
+    <w:p>
+      <w:pPr>
+        <w:bidi/>
+        <w:rPr>
+          <w:rFonts w:ascii="David" w:hAnsi="David" w:cs="David" w:hint="cs"/>
+          <w:color w:val="FF0000"/>
+          <w:sz w:val="24"/>
+          <w:szCs w:val="24"/>
+          <w:rtl/>
+        </w:rPr>
+      </w:pPr>
+      <w:r>
+        <w:rPr>
+          <w:rFonts w:ascii="David" w:hAnsi="David" w:cs="David" w:hint="cs"/>
+          <w:color w:val="FF0000"/>
+          <w:sz w:val="24"/>
+          <w:szCs w:val="24"/>
+          <w:rtl/>
+        </w:rPr>
+        <w:t>לפי מה שאני מבין היינו צריכים לשנות את החוק הזזה ולהמיר אותו לצורה הנכונה. לא ככה? שווה לדבר על זה כי אולי לא הבנתי מה התכוונת או שלא הבנתי מספיק טוב מהתרגול.</w:t>
+      </w:r>
+    </w:p>
+    <w:p>
+      <w:pPr>
+        <w:bidi/>
+        <w:rPr>
+          <w:rFonts w:ascii="David" w:hAnsi="David" w:cs="David"/>
+          <w:sz w:val="24"/>
+          <w:szCs w:val="24"/>
+          <w:rtl/>
+        </w:rPr>
+      </w:pPr>
+      <w:r>
+        <w:rPr>
+          <w:rFonts w:ascii="David" w:hAnsi="David" w:cs="David" w:hint="cs"/>
           <w:sz w:val="24"/>
           <w:szCs w:val="24"/>
           <w:rtl/>
         </w:rPr>
         <w:t xml:space="preserve">במקרה הזה, סט החוקים שקיבלנו איננו זהה לסט החוקים הרגיל של </w:t>
       </w:r>
+      <w:proofErr w:type="spellStart"/>
       <w:r>
         <w:rPr>
           <w:rFonts w:ascii="David" w:hAnsi="David" w:cs="David"/>
@@ -5233,6 +6914,7 @@
         </w:rPr>
         <w:t>Chromsky</w:t>
       </w:r>
+      <w:proofErr w:type="spellEnd"/>
       <w:r>
         <w:rPr>
           <w:rFonts w:ascii="David" w:hAnsi="David" w:cs="David" w:hint="cs"/>
@@ -5280,6 +6962,7 @@
         </w:rPr>
         <w:t xml:space="preserve">,  שחורג ההגדרה של </w:t>
       </w:r>
+      <w:proofErr w:type="spellStart"/>
       <w:r>
         <w:rPr>
           <w:rFonts w:ascii="David" w:hAnsi="David" w:cs="David"/>
@@ -5288,6 +6971,7 @@
         </w:rPr>
         <w:t>Chromsky</w:t>
       </w:r>
+      <w:proofErr w:type="spellEnd"/>
       <w:r>
         <w:rPr>
           <w:rFonts w:ascii="David" w:hAnsi="David" w:cs="David" w:hint="cs"/>
@@ -5357,7 +7041,27 @@
           <w:szCs w:val="24"/>
           <w:rtl/>
         </w:rPr>
-        <w:t xml:space="preserve">בעצם בהנתן </w:t>
+        <w:t xml:space="preserve">בעצם </w:t>
+      </w:r>
+      <w:proofErr w:type="spellStart"/>
+      <w:r>
+        <w:rPr>
+          <w:rFonts w:ascii="David" w:hAnsi="David" w:cs="David" w:hint="cs"/>
+          <w:sz w:val="24"/>
+          <w:szCs w:val="24"/>
+          <w:rtl/>
+        </w:rPr>
+        <w:t>בהנתן</w:t>
+      </w:r>
+      <w:proofErr w:type="spellEnd"/>
+      <w:r>
+        <w:rPr>
+          <w:rFonts w:ascii="David" w:hAnsi="David" w:cs="David" w:hint="cs"/>
+          <w:sz w:val="24"/>
+          <w:szCs w:val="24"/>
+          <w:rtl/>
+        </w:rPr>
+        <w:t xml:space="preserve"> </w:t>
       </w:r>
       <m:oMath>
         <m:r>
@@ -5931,6 +7635,7 @@
         </w:rPr>
         <w:t xml:space="preserve">המקרים שהיו מקבלים הסתברות גדולה מאפס גם במדיניות </w:t>
       </w:r>
+      <w:proofErr w:type="spellStart"/>
       <w:r>
         <w:rPr>
           <w:rFonts w:ascii="David" w:hAnsi="David" w:cs="David"/>
@@ -5939,6 +7644,7 @@
         </w:rPr>
         <w:t>Chromsky</w:t>
       </w:r>
+      <w:proofErr w:type="spellEnd"/>
       <w:r>
         <w:rPr>
           <w:rFonts w:ascii="David" w:eastAsiaTheme="minorEastAsia" w:hAnsi="David" w:cs="David" w:hint="cs"/>
@@ -6102,6 +7808,7 @@
             <w:rPr>
               <w:rFonts w:ascii="Cambria Math" w:eastAsiaTheme="minorEastAsia" w:hAnsi="Cambria Math" w:cstheme="minorHAnsi"/>
             </w:rPr>
+            <w:lastRenderedPageBreak/>
             <m:t>π</m:t>
           </m:r>
           <m:d>
@@ -6551,7 +8258,51 @@
           <w:szCs w:val="24"/>
           <w:rtl/>
         </w:rPr>
-        <w:t>עתה, נציג את האיטרציות השונות של האלגוריתם, כאשר בכל איטרציה נציג אח ורק את המקרים שעבורם לא נקבל הסתברות אפס:</w:t>
+        <w:t xml:space="preserve">עתה, נציג את </w:t>
+      </w:r>
+      <w:proofErr w:type="spellStart"/>
+      <w:r>
+        <w:rPr>
+          <w:rFonts w:ascii="David" w:hAnsi="David" w:cs="David" w:hint="cs"/>
+          <w:i/>
+          <w:sz w:val="24"/>
+          <w:szCs w:val="24"/>
+          <w:rtl/>
+        </w:rPr>
+        <w:t>האיטרציות</w:t>
+      </w:r>
+      <w:proofErr w:type="spellEnd"/>
+      <w:r>
+        <w:rPr>
+          <w:rFonts w:ascii="David" w:hAnsi="David" w:cs="David" w:hint="cs"/>
+          <w:i/>
+          <w:sz w:val="24"/>
+          <w:szCs w:val="24"/>
+          <w:rtl/>
+        </w:rPr>
+        <w:t xml:space="preserve"> השונות של האלגוריתם, כאשר בכל </w:t>
+      </w:r>
+      <w:proofErr w:type="spellStart"/>
+      <w:r>
+        <w:rPr>
+          <w:rFonts w:ascii="David" w:hAnsi="David" w:cs="David" w:hint="cs"/>
+          <w:i/>
+          <w:sz w:val="24"/>
+          <w:szCs w:val="24"/>
+          <w:rtl/>
+        </w:rPr>
+        <w:t>איטרציה</w:t>
+      </w:r>
+      <w:proofErr w:type="spellEnd"/>
+      <w:r>
+        <w:rPr>
+          <w:rFonts w:ascii="David" w:hAnsi="David" w:cs="David" w:hint="cs"/>
+          <w:i/>
+          <w:sz w:val="24"/>
+          <w:szCs w:val="24"/>
+          <w:rtl/>
+        </w:rPr>
+        <w:t xml:space="preserve"> נציג אח ורק את המקרים שעבורם לא נקבל הסתברות אפס:</w:t>
       </w:r>
     </w:p>
     <w:p>
@@ -6983,7 +8734,6 @@
               <w:szCs w:val="24"/>
               <w:u w:val="single"/>
             </w:rPr>
-            <w:lastRenderedPageBreak/>
             <m:t>i=2</m:t>
           </m:r>
         </m:oMath>
@@ -7687,6 +9437,7 @@
             <w:rPr>
               <w:rFonts w:ascii="Cambria Math" w:hAnsi="Cambria Math" w:cstheme="minorHAnsi"/>
             </w:rPr>
+            <w:lastRenderedPageBreak/>
             <m:t>π</m:t>
           </m:r>
           <m:d>
@@ -7878,7 +9629,27 @@
           <w:szCs w:val="24"/>
           <w:rtl/>
         </w:rPr>
-        <w:t>ישנן חמש מילים, ועל כן אין יותר איטרציות.</w:t>
+        <w:t xml:space="preserve">ישנן חמש מילים, ועל כן אין יותר </w:t>
+      </w:r>
+      <w:proofErr w:type="spellStart"/>
+      <w:r>
+        <w:rPr>
+          <w:rFonts w:ascii="David" w:hAnsi="David" w:cs="David" w:hint="cs"/>
+          <w:sz w:val="24"/>
+          <w:szCs w:val="24"/>
+          <w:rtl/>
+        </w:rPr>
+        <w:t>איטרציות</w:t>
+      </w:r>
+      <w:proofErr w:type="spellEnd"/>
+      <w:r>
+        <w:rPr>
+          <w:rFonts w:ascii="David" w:hAnsi="David" w:cs="David" w:hint="cs"/>
+          <w:sz w:val="24"/>
+          <w:szCs w:val="24"/>
+          <w:rtl/>
+        </w:rPr>
+        <w:t>.</w:t>
       </w:r>
     </w:p>
     <w:p>
@@ -8790,7 +10561,6 @@
           </w:tcPr>
           <w:p>
             <w:r>
-              <w:lastRenderedPageBreak/>
               <w:t>NNP</w:t>
             </w:r>
             <w:r>
@@ -8877,7 +10647,21 @@
               <w:rPr>
                 <w:color w:val="FF0000"/>
               </w:rPr>
-              <w:t xml:space="preserve"> VP PP</w:t>
+              <w:t xml:space="preserve"> </w:t>
+            </w:r>
+            <w:proofErr w:type="spellStart"/>
+            <w:r>
+              <w:rPr>
+                <w:color w:val="FF0000"/>
+              </w:rPr>
+              <w:t>VP</w:t>
+            </w:r>
+            <w:proofErr w:type="spellEnd"/>
+            <w:r>
+              <w:rPr>
+                <w:color w:val="FF0000"/>
+              </w:rPr>
+              <w:t xml:space="preserve"> PP</w:t>
             </w:r>
           </w:p>
         </w:tc>
@@ -8961,8 +10745,13 @@
             <w:r>
               <w:sym w:font="Wingdings" w:char="F0E0"/>
             </w:r>
+            <w:proofErr w:type="spellStart"/>
             <w:r>
-              <w:t>NP PP</w:t>
+              <w:t>NP</w:t>
+            </w:r>
+            <w:proofErr w:type="spellEnd"/>
+            <w:r>
+              <w:t xml:space="preserve"> PP</w:t>
             </w:r>
           </w:p>
         </w:tc>
@@ -9309,6 +11098,7 @@
             <w:rPr>
               <w:rFonts w:ascii="Cambria Math" w:hAnsi="Cambria Math" w:cstheme="minorHAnsi"/>
             </w:rPr>
+            <w:lastRenderedPageBreak/>
             <m:t>Precision=100%⋅</m:t>
           </m:r>
           <m:f>
@@ -9672,7 +11462,29 @@
           <w:highlight w:val="yellow"/>
           <w:rtl/>
         </w:rPr>
-        <w:t xml:space="preserve">זה די שונה מהרפרנס </w:t>
+        <w:t xml:space="preserve">זה די שונה </w:t>
+      </w:r>
+      <w:proofErr w:type="spellStart"/>
+      <w:r>
+        <w:rPr>
+          <w:rFonts w:ascii="David" w:hAnsi="David" w:cs="David" w:hint="cs"/>
+          <w:sz w:val="24"/>
+          <w:szCs w:val="24"/>
+          <w:highlight w:val="yellow"/>
+          <w:rtl/>
+        </w:rPr>
+        <w:t>מהרפרנס</w:t>
+      </w:r>
+      <w:proofErr w:type="spellEnd"/>
+      <w:r>
+        <w:rPr>
+          <w:rFonts w:ascii="David" w:hAnsi="David" w:cs="David" w:hint="cs"/>
+          <w:sz w:val="24"/>
+          <w:szCs w:val="24"/>
+          <w:highlight w:val="yellow"/>
+          <w:rtl/>
+        </w:rPr>
+        <w:t xml:space="preserve"> </w:t>
       </w:r>
       <w:r>
         <w:rPr>
@@ -9779,6 +11591,7 @@
       <w:r>
         <w:rPr>
           <w:rFonts w:ascii="David" w:hAnsi="David" w:cs="David"/>
+          <w:noProof/>
           <w:sz w:val="24"/>
           <w:szCs w:val="24"/>
           <w:rtl/>
@@ -9799,7 +11612,7 @@
                     <pic:cNvPicPr/>
                   </pic:nvPicPr>
                   <pic:blipFill>
-                    <a:blip r:embed="rId6"/>
+                    <a:blip r:embed="rId9"/>
                     <a:stretch>
                       <a:fillRect/>
                     </a:stretch>
@@ -9956,7 +11769,7 @@
               <w:spacing w:line="360" w:lineRule="auto"/>
               <w:jc w:val="both"/>
               <w:rPr>
-                <w:rFonts w:eastAsiaTheme="minorEastAsia" w:hint="cs"/>
+                <w:rFonts w:eastAsiaTheme="minorEastAsia"/>
                 <w:noProof/>
                 <w:rtl/>
               </w:rPr>
@@ -10087,7 +11900,7 @@
               <w:spacing w:line="360" w:lineRule="auto"/>
               <w:jc w:val="both"/>
               <w:rPr>
-                <w:rFonts w:eastAsiaTheme="minorEastAsia" w:hint="cs"/>
+                <w:rFonts w:eastAsiaTheme="minorEastAsia"/>
                 <w:noProof/>
                 <w:rtl/>
               </w:rPr>
@@ -10114,7 +11927,6 @@
               <w:spacing w:line="360" w:lineRule="auto"/>
               <w:jc w:val="both"/>
               <w:rPr>
-                <w:rFonts w:hint="cs"/>
                 <w:noProof/>
                 <w:rtl/>
               </w:rPr>
@@ -10220,7 +12032,7 @@
               <w:spacing w:line="360" w:lineRule="auto"/>
               <w:jc w:val="both"/>
               <w:rPr>
-                <w:rFonts w:eastAsiaTheme="minorEastAsia" w:hint="cs"/>
+                <w:rFonts w:eastAsiaTheme="minorEastAsia"/>
                 <w:noProof/>
                 <w:rtl/>
               </w:rPr>
@@ -10247,7 +12059,6 @@
               <w:spacing w:line="360" w:lineRule="auto"/>
               <w:jc w:val="both"/>
               <w:rPr>
-                <w:rFonts w:hint="cs"/>
                 <w:noProof/>
                 <w:rtl/>
               </w:rPr>
@@ -10256,19 +12067,7 @@
               <w:rPr>
                 <w:noProof/>
               </w:rPr>
-              <w:t xml:space="preserve">Step </w:t>
-            </w:r>
-            <w:r>
-              <w:rPr>
-                <w:noProof/>
-              </w:rPr>
-              <w:t>2</w:t>
-            </w:r>
-            <w:r>
-              <w:rPr>
-                <w:noProof/>
-              </w:rPr>
-              <w:t xml:space="preserve"> - shift</w:t>
+              <w:t>Step 2 - shift</w:t>
             </w:r>
           </w:p>
         </w:tc>
@@ -10314,14 +12113,7 @@
                         <w:rFonts w:ascii="Cambria Math" w:hAnsi="Cambria Math"/>
                         <w:noProof/>
                       </w:rPr>
-                      <m:t>ROOT</m:t>
-                    </m:r>
-                    <m:r>
-                      <w:rPr>
-                        <w:rFonts w:ascii="Cambria Math" w:hAnsi="Cambria Math"/>
-                        <w:noProof/>
-                      </w:rPr>
-                      <m:t>,The,quick,dog</m:t>
+                      <m:t>ROOT,The,quick,dog</m:t>
                     </m:r>
                   </m:e>
                 </m:d>
@@ -10372,7 +12164,7 @@
               <w:spacing w:line="360" w:lineRule="auto"/>
               <w:jc w:val="both"/>
               <w:rPr>
-                <w:rFonts w:eastAsiaTheme="minorEastAsia" w:hint="cs"/>
+                <w:rFonts w:eastAsiaTheme="minorEastAsia"/>
                 <w:noProof/>
                 <w:rtl/>
               </w:rPr>
@@ -10399,7 +12191,6 @@
               <w:spacing w:line="360" w:lineRule="auto"/>
               <w:jc w:val="both"/>
               <w:rPr>
-                <w:rFonts w:hint="cs"/>
                 <w:noProof/>
                 <w:rtl/>
               </w:rPr>
@@ -10454,14 +12245,7 @@
                         <w:rFonts w:ascii="Cambria Math" w:hAnsi="Cambria Math"/>
                         <w:noProof/>
                       </w:rPr>
-                      <m:t>ROOT</m:t>
-                    </m:r>
-                    <m:r>
-                      <w:rPr>
-                        <w:rFonts w:ascii="Cambria Math" w:hAnsi="Cambria Math"/>
-                        <w:noProof/>
-                      </w:rPr>
-                      <m:t>, The,dog</m:t>
+                      <m:t>ROOT, The,dog</m:t>
                     </m:r>
                   </m:e>
                 </m:d>
@@ -10484,21 +12268,7 @@
                     <w:rFonts w:ascii="Cambria Math" w:eastAsiaTheme="minorEastAsia" w:hAnsi="Cambria Math"/>
                     <w:noProof/>
                   </w:rPr>
-                  <m:t>A=</m:t>
-                </m:r>
-                <m:r>
-                  <w:rPr>
-                    <w:rFonts w:ascii="Cambria Math" w:eastAsiaTheme="minorEastAsia" w:hAnsi="Cambria Math"/>
-                    <w:noProof/>
-                  </w:rPr>
-                  <m:t>{</m:t>
-                </m:r>
-                <m:r>
-                  <w:rPr>
-                    <w:rFonts w:ascii="Cambria Math" w:eastAsiaTheme="minorEastAsia" w:hAnsi="Cambria Math"/>
-                    <w:noProof/>
-                  </w:rPr>
-                  <m:t>amod</m:t>
+                  <m:t>A={amod</m:t>
                 </m:r>
                 <m:d>
                   <m:dPr>
@@ -10535,7 +12305,7 @@
               <w:spacing w:line="360" w:lineRule="auto"/>
               <w:jc w:val="both"/>
               <w:rPr>
-                <w:rFonts w:eastAsiaTheme="minorEastAsia" w:hint="cs"/>
+                <w:rFonts w:eastAsiaTheme="minorEastAsia"/>
                 <w:noProof/>
                 <w:rtl/>
               </w:rPr>
@@ -10562,7 +12332,6 @@
               <w:spacing w:line="360" w:lineRule="auto"/>
               <w:jc w:val="both"/>
               <w:rPr>
-                <w:rFonts w:hint="cs"/>
                 <w:noProof/>
                 <w:rtl/>
               </w:rPr>
@@ -10814,14 +12583,7 @@
                         <w:rFonts w:ascii="Cambria Math" w:hAnsi="Cambria Math"/>
                         <w:noProof/>
                       </w:rPr>
-                      <m:t>ROOT</m:t>
-                    </m:r>
-                    <m:r>
-                      <w:rPr>
-                        <w:rFonts w:ascii="Cambria Math" w:hAnsi="Cambria Math"/>
-                        <w:noProof/>
-                      </w:rPr>
-                      <m:t>, dog, chased</m:t>
+                      <m:t>ROOT, dog, chased</m:t>
                     </m:r>
                   </m:e>
                 </m:d>
@@ -10844,21 +12606,7 @@
                     <w:rFonts w:ascii="Cambria Math" w:eastAsiaTheme="minorEastAsia" w:hAnsi="Cambria Math"/>
                     <w:noProof/>
                   </w:rPr>
-                  <m:t>A=</m:t>
-                </m:r>
-                <m:r>
-                  <w:rPr>
-                    <w:rFonts w:ascii="Cambria Math" w:eastAsiaTheme="minorEastAsia" w:hAnsi="Cambria Math"/>
-                    <w:noProof/>
-                  </w:rPr>
-                  <m:t>{</m:t>
-                </m:r>
-                <m:r>
-                  <w:rPr>
-                    <w:rFonts w:ascii="Cambria Math" w:eastAsiaTheme="minorEastAsia" w:hAnsi="Cambria Math"/>
-                    <w:noProof/>
-                  </w:rPr>
-                  <m:t>amod</m:t>
+                  <m:t>A={amod</m:t>
                 </m:r>
                 <m:d>
                   <m:dPr>
@@ -10953,7 +12701,7 @@
               <w:spacing w:line="360" w:lineRule="auto"/>
               <w:jc w:val="both"/>
               <w:rPr>
-                <w:rFonts w:eastAsiaTheme="minorEastAsia" w:hint="cs"/>
+                <w:rFonts w:eastAsiaTheme="minorEastAsia"/>
                 <w:noProof/>
                 <w:rtl/>
               </w:rPr>
@@ -10980,7 +12728,6 @@
               <w:spacing w:line="360" w:lineRule="auto"/>
               <w:jc w:val="both"/>
               <w:rPr>
-                <w:rFonts w:hint="cs"/>
                 <w:noProof/>
                 <w:rtl/>
               </w:rPr>
@@ -11070,21 +12817,7 @@
                     <w:rFonts w:ascii="Cambria Math" w:eastAsiaTheme="minorEastAsia" w:hAnsi="Cambria Math"/>
                     <w:noProof/>
                   </w:rPr>
-                  <m:t>A=</m:t>
-                </m:r>
-                <m:r>
-                  <w:rPr>
-                    <w:rFonts w:ascii="Cambria Math" w:eastAsiaTheme="minorEastAsia" w:hAnsi="Cambria Math"/>
-                    <w:noProof/>
-                  </w:rPr>
-                  <m:t>{</m:t>
-                </m:r>
-                <m:r>
-                  <w:rPr>
-                    <w:rFonts w:ascii="Cambria Math" w:eastAsiaTheme="minorEastAsia" w:hAnsi="Cambria Math"/>
-                    <w:noProof/>
-                  </w:rPr>
-                  <m:t>amod</m:t>
+                  <m:t>A={amod</m:t>
                 </m:r>
                 <m:d>
                   <m:dPr>
@@ -11206,7 +12939,7 @@
               <w:spacing w:line="360" w:lineRule="auto"/>
               <w:jc w:val="both"/>
               <w:rPr>
-                <w:rFonts w:eastAsiaTheme="minorEastAsia" w:hint="cs"/>
+                <w:rFonts w:eastAsiaTheme="minorEastAsia"/>
                 <w:noProof/>
                 <w:rtl/>
               </w:rPr>
@@ -11233,7 +12966,6 @@
               <w:spacing w:line="360" w:lineRule="auto"/>
               <w:jc w:val="both"/>
               <w:rPr>
-                <w:rFonts w:hint="cs"/>
                 <w:noProof/>
                 <w:rtl/>
               </w:rPr>
@@ -11300,14 +13032,7 @@
                         <w:rFonts w:ascii="Cambria Math" w:hAnsi="Cambria Math"/>
                         <w:noProof/>
                       </w:rPr>
-                      <m:t>ROOT,chased</m:t>
-                    </m:r>
-                    <m:r>
-                      <w:rPr>
-                        <w:rFonts w:ascii="Cambria Math" w:hAnsi="Cambria Math"/>
-                        <w:noProof/>
-                      </w:rPr>
-                      <m:t>,the</m:t>
+                      <m:t>ROOT,chased,the</m:t>
                     </m:r>
                   </m:e>
                 </m:d>
@@ -11331,21 +13056,7 @@
                     <w:noProof/>
                   </w:rPr>
                   <w:lastRenderedPageBreak/>
-                  <m:t>A=</m:t>
-                </m:r>
-                <m:r>
-                  <w:rPr>
-                    <w:rFonts w:ascii="Cambria Math" w:eastAsiaTheme="minorEastAsia" w:hAnsi="Cambria Math"/>
-                    <w:noProof/>
-                  </w:rPr>
-                  <m:t>{</m:t>
-                </m:r>
-                <m:r>
-                  <w:rPr>
-                    <w:rFonts w:ascii="Cambria Math" w:eastAsiaTheme="minorEastAsia" w:hAnsi="Cambria Math"/>
-                    <w:noProof/>
-                  </w:rPr>
-                  <m:t>amod</m:t>
+                  <m:t>A={amod</m:t>
                 </m:r>
                 <m:d>
                   <m:dPr>
@@ -11467,7 +13178,7 @@
               <w:spacing w:line="360" w:lineRule="auto"/>
               <w:jc w:val="both"/>
               <w:rPr>
-                <w:rFonts w:eastAsiaTheme="minorEastAsia" w:hint="cs"/>
+                <w:rFonts w:eastAsiaTheme="minorEastAsia"/>
                 <w:noProof/>
                 <w:rtl/>
               </w:rPr>
@@ -11494,7 +13205,6 @@
               <w:spacing w:line="360" w:lineRule="auto"/>
               <w:jc w:val="both"/>
               <w:rPr>
-                <w:rFonts w:hint="cs"/>
                 <w:noProof/>
                 <w:rtl/>
               </w:rPr>
@@ -11550,14 +13260,7 @@
                         <w:rFonts w:ascii="Cambria Math" w:hAnsi="Cambria Math"/>
                         <w:noProof/>
                       </w:rPr>
-                      <m:t>ROOT,chased,the</m:t>
-                    </m:r>
-                    <m:r>
-                      <w:rPr>
-                        <w:rFonts w:ascii="Cambria Math" w:hAnsi="Cambria Math"/>
-                        <w:noProof/>
-                      </w:rPr>
-                      <m:t>, black</m:t>
+                      <m:t>ROOT,chased,the, black</m:t>
                     </m:r>
                   </m:e>
                 </m:d>
@@ -11580,21 +13283,7 @@
                     <w:rFonts w:ascii="Cambria Math" w:eastAsiaTheme="minorEastAsia" w:hAnsi="Cambria Math"/>
                     <w:noProof/>
                   </w:rPr>
-                  <m:t>A=</m:t>
-                </m:r>
-                <m:r>
-                  <w:rPr>
-                    <w:rFonts w:ascii="Cambria Math" w:eastAsiaTheme="minorEastAsia" w:hAnsi="Cambria Math"/>
-                    <w:noProof/>
-                  </w:rPr>
-                  <m:t>{</m:t>
-                </m:r>
-                <m:r>
-                  <w:rPr>
-                    <w:rFonts w:ascii="Cambria Math" w:eastAsiaTheme="minorEastAsia" w:hAnsi="Cambria Math"/>
-                    <w:noProof/>
-                  </w:rPr>
-                  <m:t>amod</m:t>
+                  <m:t>A={amod</m:t>
                 </m:r>
                 <m:d>
                   <m:dPr>
@@ -11716,7 +13405,7 @@
               <w:spacing w:line="360" w:lineRule="auto"/>
               <w:jc w:val="both"/>
               <w:rPr>
-                <w:rFonts w:eastAsiaTheme="minorEastAsia" w:hint="cs"/>
+                <w:rFonts w:eastAsiaTheme="minorEastAsia"/>
                 <w:noProof/>
                 <w:rtl/>
               </w:rPr>
@@ -11743,7 +13432,6 @@
               <w:spacing w:line="360" w:lineRule="auto"/>
               <w:jc w:val="both"/>
               <w:rPr>
-                <w:rFonts w:hint="cs"/>
                 <w:noProof/>
                 <w:rtl/>
               </w:rPr>
@@ -11798,14 +13486,7 @@
                         <w:rFonts w:ascii="Cambria Math" w:hAnsi="Cambria Math"/>
                         <w:noProof/>
                       </w:rPr>
-                      <m:t>ROOT,chased,the, black</m:t>
-                    </m:r>
-                    <m:r>
-                      <w:rPr>
-                        <w:rFonts w:ascii="Cambria Math" w:hAnsi="Cambria Math"/>
-                        <w:noProof/>
-                      </w:rPr>
-                      <m:t>,cat</m:t>
+                      <m:t>ROOT,chased,the, black,cat</m:t>
                     </m:r>
                   </m:e>
                 </m:d>
@@ -11828,21 +13509,7 @@
                     <w:rFonts w:ascii="Cambria Math" w:eastAsiaTheme="minorEastAsia" w:hAnsi="Cambria Math"/>
                     <w:noProof/>
                   </w:rPr>
-                  <m:t>A=</m:t>
-                </m:r>
-                <m:r>
-                  <w:rPr>
-                    <w:rFonts w:ascii="Cambria Math" w:eastAsiaTheme="minorEastAsia" w:hAnsi="Cambria Math"/>
-                    <w:noProof/>
-                  </w:rPr>
-                  <m:t>{</m:t>
-                </m:r>
-                <m:r>
-                  <w:rPr>
-                    <w:rFonts w:ascii="Cambria Math" w:eastAsiaTheme="minorEastAsia" w:hAnsi="Cambria Math"/>
-                    <w:noProof/>
-                  </w:rPr>
-                  <m:t>amod</m:t>
+                  <m:t>A={amod</m:t>
                 </m:r>
                 <m:d>
                   <m:dPr>
@@ -11964,7 +13631,6 @@
               <w:spacing w:line="360" w:lineRule="auto"/>
               <w:jc w:val="both"/>
               <w:rPr>
-                <w:rFonts w:hint="cs"/>
                 <w:noProof/>
                 <w:rtl/>
               </w:rPr>
@@ -12000,7 +13666,6 @@
               <w:spacing w:line="360" w:lineRule="auto"/>
               <w:jc w:val="both"/>
               <w:rPr>
-                <w:rFonts w:hint="cs"/>
                 <w:noProof/>
                 <w:rtl/>
               </w:rPr>
@@ -12078,21 +13743,7 @@
                     <w:rFonts w:ascii="Cambria Math" w:eastAsiaTheme="minorEastAsia" w:hAnsi="Cambria Math"/>
                     <w:noProof/>
                   </w:rPr>
-                  <m:t>A=</m:t>
-                </m:r>
-                <m:r>
-                  <w:rPr>
-                    <w:rFonts w:ascii="Cambria Math" w:eastAsiaTheme="minorEastAsia" w:hAnsi="Cambria Math"/>
-                    <w:noProof/>
-                  </w:rPr>
-                  <m:t>{</m:t>
-                </m:r>
-                <m:r>
-                  <w:rPr>
-                    <w:rFonts w:ascii="Cambria Math" w:eastAsiaTheme="minorEastAsia" w:hAnsi="Cambria Math"/>
-                    <w:noProof/>
-                  </w:rPr>
-                  <m:t>amod</m:t>
+                  <m:t>A={amod</m:t>
                 </m:r>
                 <m:d>
                   <m:dPr>
@@ -12180,6 +13831,9 @@
                   <m:t xml:space="preserve">, </m:t>
                 </m:r>
                 <m:r>
+                  <m:rPr>
+                    <m:sty m:val="p"/>
+                  </m:rPr>
                   <w:rPr>
                     <w:rFonts w:ascii="Cambria Math" w:eastAsiaTheme="minorEastAsia" w:hAnsi="Cambria Math"/>
                     <w:noProof/>
@@ -12220,14 +13874,7 @@
                     <w:rFonts w:ascii="Cambria Math" w:eastAsiaTheme="minorEastAsia" w:hAnsi="Cambria Math"/>
                     <w:noProof/>
                   </w:rPr>
-                  <m:t>, jj(cat→black)</m:t>
-                </m:r>
-                <m:r>
-                  <w:rPr>
-                    <w:rFonts w:ascii="Cambria Math" w:eastAsiaTheme="minorEastAsia" w:hAnsi="Cambria Math"/>
-                    <w:noProof/>
-                  </w:rPr>
-                  <m:t>}</m:t>
+                  <m:t>, jj(cat→black)}</m:t>
                 </m:r>
               </m:oMath>
             </m:oMathPara>
@@ -12237,7 +13884,6 @@
               <w:spacing w:line="360" w:lineRule="auto"/>
               <w:jc w:val="both"/>
               <w:rPr>
-                <w:rFonts w:hint="cs"/>
                 <w:noProof/>
                 <w:rtl/>
               </w:rPr>
@@ -12273,7 +13919,6 @@
               <w:spacing w:line="360" w:lineRule="auto"/>
               <w:jc w:val="both"/>
               <w:rPr>
-                <w:rFonts w:hint="cs"/>
                 <w:noProof/>
                 <w:rtl/>
               </w:rPr>
@@ -12351,21 +13996,7 @@
                     <w:rFonts w:ascii="Cambria Math" w:eastAsiaTheme="minorEastAsia" w:hAnsi="Cambria Math"/>
                     <w:noProof/>
                   </w:rPr>
-                  <m:t>A=</m:t>
-                </m:r>
-                <m:r>
-                  <w:rPr>
-                    <w:rFonts w:ascii="Cambria Math" w:eastAsiaTheme="minorEastAsia" w:hAnsi="Cambria Math"/>
-                    <w:noProof/>
-                  </w:rPr>
-                  <m:t>{</m:t>
-                </m:r>
-                <m:r>
-                  <w:rPr>
-                    <w:rFonts w:ascii="Cambria Math" w:eastAsiaTheme="minorEastAsia" w:hAnsi="Cambria Math"/>
-                    <w:noProof/>
-                  </w:rPr>
-                  <m:t>amod</m:t>
+                  <m:t>A={amod</m:t>
                 </m:r>
                 <m:d>
                   <m:dPr>
@@ -12453,6 +14084,9 @@
                   <m:t xml:space="preserve">, </m:t>
                 </m:r>
                 <m:r>
+                  <m:rPr>
+                    <m:sty m:val="p"/>
+                  </m:rPr>
                   <w:rPr>
                     <w:rFonts w:ascii="Cambria Math" w:eastAsiaTheme="minorEastAsia" w:hAnsi="Cambria Math"/>
                     <w:noProof/>
@@ -12668,21 +14302,7 @@
                     <w:rFonts w:ascii="Cambria Math" w:eastAsiaTheme="minorEastAsia" w:hAnsi="Cambria Math"/>
                     <w:noProof/>
                   </w:rPr>
-                  <m:t>A=</m:t>
-                </m:r>
-                <m:r>
-                  <w:rPr>
-                    <w:rFonts w:ascii="Cambria Math" w:eastAsiaTheme="minorEastAsia" w:hAnsi="Cambria Math"/>
-                    <w:noProof/>
-                  </w:rPr>
-                  <m:t>{</m:t>
-                </m:r>
-                <m:r>
-                  <w:rPr>
-                    <w:rFonts w:ascii="Cambria Math" w:eastAsiaTheme="minorEastAsia" w:hAnsi="Cambria Math"/>
-                    <w:noProof/>
-                  </w:rPr>
-                  <m:t>amod</m:t>
+                  <m:t>A={amod</m:t>
                 </m:r>
                 <m:d>
                   <m:dPr>
@@ -12770,6 +14390,9 @@
                   <m:t>,</m:t>
                 </m:r>
                 <m:r>
+                  <m:rPr>
+                    <m:sty m:val="p"/>
+                  </m:rPr>
                   <w:rPr>
                     <w:rFonts w:ascii="Cambria Math" w:eastAsiaTheme="minorEastAsia" w:hAnsi="Cambria Math"/>
                     <w:noProof/>
@@ -12840,6 +14463,9 @@
                   <m:t>,</m:t>
                 </m:r>
                 <m:r>
+                  <m:rPr>
+                    <m:sty m:val="p"/>
+                  </m:rPr>
                   <w:rPr>
                     <w:rFonts w:ascii="Cambria Math" w:eastAsiaTheme="minorEastAsia" w:hAnsi="Cambria Math"/>
                     <w:noProof/>
@@ -13001,21 +14627,7 @@
                     <w:rFonts w:ascii="Cambria Math" w:eastAsiaTheme="minorEastAsia" w:hAnsi="Cambria Math"/>
                     <w:noProof/>
                   </w:rPr>
-                  <m:t>A=</m:t>
-                </m:r>
-                <m:r>
-                  <w:rPr>
-                    <w:rFonts w:ascii="Cambria Math" w:eastAsiaTheme="minorEastAsia" w:hAnsi="Cambria Math"/>
-                    <w:noProof/>
-                  </w:rPr>
-                  <m:t>{</m:t>
-                </m:r>
-                <m:r>
-                  <w:rPr>
-                    <w:rFonts w:ascii="Cambria Math" w:eastAsiaTheme="minorEastAsia" w:hAnsi="Cambria Math"/>
-                    <w:noProof/>
-                  </w:rPr>
-                  <m:t>amod</m:t>
+                  <m:t>A={amod</m:t>
                 </m:r>
                 <m:d>
                   <m:dPr>
@@ -13103,6 +14715,9 @@
                   <m:t>,</m:t>
                 </m:r>
                 <m:r>
+                  <m:rPr>
+                    <m:sty m:val="p"/>
+                  </m:rPr>
                   <w:rPr>
                     <w:rFonts w:ascii="Cambria Math" w:eastAsiaTheme="minorEastAsia" w:hAnsi="Cambria Math"/>
                     <w:noProof/>
@@ -13173,6 +14788,9 @@
                   <m:t>,</m:t>
                 </m:r>
                 <m:r>
+                  <m:rPr>
+                    <m:sty m:val="p"/>
+                  </m:rPr>
                   <w:rPr>
                     <w:rFonts w:ascii="Cambria Math" w:eastAsiaTheme="minorEastAsia" w:hAnsi="Cambria Math"/>
                     <w:noProof/>
@@ -13236,6 +14854,9 @@
                   </m:e>
                 </m:d>
                 <m:r>
+                  <m:rPr>
+                    <m:sty m:val="p"/>
+                  </m:rPr>
                   <w:rPr>
                     <w:rFonts w:ascii="Cambria Math" w:eastAsiaTheme="minorEastAsia" w:hAnsi="Cambria Math"/>
                     <w:noProof/>
@@ -13312,7 +14933,6 @@
         <w:bidi/>
         <w:spacing w:line="360" w:lineRule="auto"/>
         <w:rPr>
-          <w:rFonts w:hint="cs"/>
           <w:noProof/>
           <w:rtl/>
         </w:rPr>
@@ -13348,7 +14968,7 @@
       <w:pPr>
         <w:bidi/>
         <w:rPr>
-          <w:rFonts w:ascii="Nyala" w:hAnsi="Nyala" w:cstheme="minorHAnsi" w:hint="cs"/>
+          <w:rFonts w:ascii="Nyala" w:hAnsi="Nyala" w:cstheme="minorHAnsi"/>
           <w:b/>
           <w:bCs/>
           <w:u w:val="single"/>
@@ -14390,15 +16010,7 @@
             <w:sz w:val="24"/>
             <w:szCs w:val="24"/>
           </w:rPr>
-          <m:t>≥</m:t>
-        </m:r>
-        <m:r>
-          <w:rPr>
-            <w:rFonts w:ascii="Cambria Math" w:eastAsiaTheme="minorEastAsia" w:hAnsi="Cambria Math" w:cs="David"/>
-            <w:sz w:val="24"/>
-            <w:szCs w:val="24"/>
-          </w:rPr>
-          <m:t>|</m:t>
+          <m:t>≥|</m:t>
         </m:r>
         <m:sSub>
           <m:sSubPr>
@@ -14456,7 +16068,7 @@
         <w:pStyle w:val="a5"/>
         <w:bidi/>
         <w:rPr>
-          <w:rFonts w:ascii="David" w:eastAsiaTheme="minorEastAsia" w:hAnsi="David" w:cs="David" w:hint="cs"/>
+          <w:rFonts w:ascii="David" w:eastAsiaTheme="minorEastAsia" w:hAnsi="David" w:cs="David"/>
           <w:i/>
           <w:sz w:val="24"/>
           <w:szCs w:val="24"/>
@@ -14547,6 +16159,118 @@
 <file path=word/numbering.xml><?xml version="1.0" encoding="utf-8"?>
 <w:numbering xmlns:wpc="http://schemas.microsoft.com/office/word/2010/wordprocessingCanvas" xmlns:cx="http://schemas.microsoft.com/office/drawing/2014/chartex" xmlns:cx1="http://schemas.microsoft.com/office/drawing/2015/9/8/chartex" xmlns:cx2="http://schemas.microsoft.com/office/drawing/2015/10/21/chartex" xmlns:cx3="http://schemas.microsoft.com/office/drawing/2016/5/9/chartex" xmlns:cx4="http://schemas.microsoft.com/office/drawing/2016/5/10/chartex" xmlns:cx5="http://schemas.microsoft.com/office/drawing/2016/5/11/chartex" xmlns:cx6="http://schemas.microsoft.com/office/drawing/2016/5/12/chartex" xmlns:cx7="http://schemas.microsoft.com/office/drawing/2016/5/13/chartex" xmlns:cx8="http://schemas.microsoft.com/office/drawing/2016/5/14/chartex" xmlns:mc="http://schemas.openxmlformats.org/markup-compatibility/2006" xmlns:aink="http://schemas.microsoft.com/office/drawing/2016/ink" xmlns:am3d="http://schemas.microsoft.com/office/drawing/2017/model3d" xmlns:o="urn:schemas-microsoft-com:office:office" xmlns:r="http://schemas.openxmlformats.org/officeDocument/2006/relationships" xmlns:m="http://schemas.openxmlformats.org/officeDocument/2006/math" xmlns:v="urn:schemas-microsoft-com:vml" xmlns:wp14="http://schemas.microsoft.com/office/word/2010/wordprocessingDrawing" xmlns:wp="http://schemas.openxmlformats.org/drawingml/2006/wordprocessingDrawing" xmlns:w10="urn:schemas-microsoft-com:office:word" xmlns:w="http://schemas.openxmlformats.org/wordprocessingml/2006/main" xmlns:w14="http://schemas.microsoft.com/office/word/2010/wordml" xmlns:w15="http://schemas.microsoft.com/office/word/2012/wordml" xmlns:w16cex="http://schemas.microsoft.com/office/word/2018/wordml/cex" xmlns:w16cid="http://schemas.microsoft.com/office/word/2016/wordml/cid" xmlns:w16="http://schemas.microsoft.com/office/word/2018/wordml" xmlns:w16se="http://schemas.microsoft.com/office/word/2015/wordml/symex" xmlns:wpg="http://schemas.microsoft.com/office/word/2010/wordprocessingGroup" xmlns:wpi="http://schemas.microsoft.com/office/word/2010/wordprocessingInk" xmlns:wne="http://schemas.microsoft.com/office/word/2006/wordml" xmlns:wps="http://schemas.microsoft.com/office/word/2010/wordprocessingShape" mc:Ignorable="w14 w15 w16se w16cid w16 w16cex wp14">
   <w:abstractNum w:abstractNumId="0" w15:restartNumberingAfterBreak="0">
+    <w:nsid w:val="2501521E"/>
+    <w:multiLevelType w:val="hybridMultilevel"/>
+    <w:tmpl w:val="4F1A05BE"/>
+    <w:lvl w:ilvl="0" w:tplc="B9EC2D46">
+      <w:numFmt w:val="bullet"/>
+      <w:lvlText w:val="-"/>
+      <w:lvlJc w:val="left"/>
+      <w:pPr>
+        <w:ind w:left="720" w:hanging="360"/>
+      </w:pPr>
+      <w:rPr>
+        <w:rFonts w:ascii="David" w:eastAsiaTheme="minorHAnsi" w:hAnsi="David" w:cs="David" w:hint="default"/>
+      </w:rPr>
+    </w:lvl>
+    <w:lvl w:ilvl="1" w:tplc="04090003" w:tentative="1">
+      <w:start w:val="1"/>
+      <w:numFmt w:val="bullet"/>
+      <w:lvlText w:val="o"/>
+      <w:lvlJc w:val="left"/>
+      <w:pPr>
+        <w:ind w:left="1440" w:hanging="360"/>
+      </w:pPr>
+      <w:rPr>
+        <w:rFonts w:ascii="Courier New" w:hAnsi="Courier New" w:cs="Courier New" w:hint="default"/>
+      </w:rPr>
+    </w:lvl>
+    <w:lvl w:ilvl="2" w:tplc="04090005" w:tentative="1">
+      <w:start w:val="1"/>
+      <w:numFmt w:val="bullet"/>
+      <w:lvlText w:val=""/>
+      <w:lvlJc w:val="left"/>
+      <w:pPr>
+        <w:ind w:left="2160" w:hanging="360"/>
+      </w:pPr>
+      <w:rPr>
+        <w:rFonts w:ascii="Wingdings" w:hAnsi="Wingdings" w:hint="default"/>
+      </w:rPr>
+    </w:lvl>
+    <w:lvl w:ilvl="3" w:tplc="04090001" w:tentative="1">
+      <w:start w:val="1"/>
+      <w:numFmt w:val="bullet"/>
+      <w:lvlText w:val=""/>
+      <w:lvlJc w:val="left"/>
+      <w:pPr>
+        <w:ind w:left="2880" w:hanging="360"/>
+      </w:pPr>
+      <w:rPr>
+        <w:rFonts w:ascii="Symbol" w:hAnsi="Symbol" w:hint="default"/>
+      </w:rPr>
+    </w:lvl>
+    <w:lvl w:ilvl="4" w:tplc="04090003" w:tentative="1">
+      <w:start w:val="1"/>
+      <w:numFmt w:val="bullet"/>
+      <w:lvlText w:val="o"/>
+      <w:lvlJc w:val="left"/>
+      <w:pPr>
+        <w:ind w:left="3600" w:hanging="360"/>
+      </w:pPr>
+      <w:rPr>
+        <w:rFonts w:ascii="Courier New" w:hAnsi="Courier New" w:cs="Courier New" w:hint="default"/>
+      </w:rPr>
+    </w:lvl>
+    <w:lvl w:ilvl="5" w:tplc="04090005" w:tentative="1">
+      <w:start w:val="1"/>
+      <w:numFmt w:val="bullet"/>
+      <w:lvlText w:val=""/>
+      <w:lvlJc w:val="left"/>
+      <w:pPr>
+        <w:ind w:left="4320" w:hanging="360"/>
+      </w:pPr>
+      <w:rPr>
+        <w:rFonts w:ascii="Wingdings" w:hAnsi="Wingdings" w:hint="default"/>
+      </w:rPr>
+    </w:lvl>
+    <w:lvl w:ilvl="6" w:tplc="04090001" w:tentative="1">
+      <w:start w:val="1"/>
+      <w:numFmt w:val="bullet"/>
+      <w:lvlText w:val=""/>
+      <w:lvlJc w:val="left"/>
+      <w:pPr>
+        <w:ind w:left="5040" w:hanging="360"/>
+      </w:pPr>
+      <w:rPr>
+        <w:rFonts w:ascii="Symbol" w:hAnsi="Symbol" w:hint="default"/>
+      </w:rPr>
+    </w:lvl>
+    <w:lvl w:ilvl="7" w:tplc="04090003" w:tentative="1">
+      <w:start w:val="1"/>
+      <w:numFmt w:val="bullet"/>
+      <w:lvlText w:val="o"/>
+      <w:lvlJc w:val="left"/>
+      <w:pPr>
+        <w:ind w:left="5760" w:hanging="360"/>
+      </w:pPr>
+      <w:rPr>
+        <w:rFonts w:ascii="Courier New" w:hAnsi="Courier New" w:cs="Courier New" w:hint="default"/>
+      </w:rPr>
+    </w:lvl>
+    <w:lvl w:ilvl="8" w:tplc="04090005" w:tentative="1">
+      <w:start w:val="1"/>
+      <w:numFmt w:val="bullet"/>
+      <w:lvlText w:val=""/>
+      <w:lvlJc w:val="left"/>
+      <w:pPr>
+        <w:ind w:left="6480" w:hanging="360"/>
+      </w:pPr>
+      <w:rPr>
+        <w:rFonts w:ascii="Wingdings" w:hAnsi="Wingdings" w:hint="default"/>
+      </w:rPr>
+    </w:lvl>
+  </w:abstractNum>
+  <w:abstractNum w:abstractNumId="1" w15:restartNumberingAfterBreak="0">
     <w:nsid w:val="34431DC9"/>
     <w:multiLevelType w:val="hybridMultilevel"/>
     <w:tmpl w:val="8698DC8A"/>
@@ -14635,7 +16359,7 @@
       </w:pPr>
     </w:lvl>
   </w:abstractNum>
-  <w:abstractNum w:abstractNumId="1" w15:restartNumberingAfterBreak="0">
+  <w:abstractNum w:abstractNumId="2" w15:restartNumberingAfterBreak="0">
     <w:nsid w:val="419C3DF2"/>
     <w:multiLevelType w:val="hybridMultilevel"/>
     <w:tmpl w:val="0C50BAE2"/>
@@ -14726,9 +16450,12 @@
     </w:lvl>
   </w:abstractNum>
   <w:num w:numId="1">
+    <w:abstractNumId w:val="2"/>
+  </w:num>
+  <w:num w:numId="2">
     <w:abstractNumId w:val="1"/>
   </w:num>
-  <w:num w:numId="2">
+  <w:num w:numId="3">
     <w:abstractNumId w:val="0"/>
   </w:num>
 </w:numbering>

</xml_diff>